<commit_message>
Added technical design section
Made a good start on the technical design section with the registration and overall diagram in place. Need to do maths backend section and explain profile storage
</commit_message>
<xml_diff>
--- a/Notes/Interim Report.docx
+++ b/Notes/Interim Report.docx
@@ -4,6 +4,15 @@
   <w:body>
     <w:sdt>
       <w:sdtPr>
+        <w:rPr>
+          <w:rFonts w:asciiTheme="minorHAnsi" w:eastAsiaTheme="minorHAnsi" w:hAnsiTheme="minorHAnsi" w:cstheme="minorBidi"/>
+          <w:b w:val="0"/>
+          <w:bCs w:val="0"/>
+          <w:color w:val="auto"/>
+          <w:sz w:val="24"/>
+          <w:szCs w:val="24"/>
+          <w:lang w:val="en-GB"/>
+        </w:rPr>
         <w:id w:val="-1727058651"/>
         <w:docPartObj>
           <w:docPartGallery w:val="Table of Contents"/>
@@ -12,12 +21,7 @@
       </w:sdtPr>
       <w:sdtEndPr>
         <w:rPr>
-          <w:rFonts w:asciiTheme="minorHAnsi" w:eastAsiaTheme="minorHAnsi" w:hAnsiTheme="minorHAnsi" w:cstheme="minorBidi"/>
           <w:noProof/>
-          <w:color w:val="auto"/>
-          <w:sz w:val="24"/>
-          <w:szCs w:val="24"/>
-          <w:lang w:val="en-GB"/>
         </w:rPr>
       </w:sdtEndPr>
       <w:sdtContent>
@@ -383,6 +387,7 @@
           <w:id w:val="-1876377673"/>
           <w:citation/>
         </w:sdtPr>
+        <w:sdtEndPr/>
         <w:sdtContent>
           <w:r>
             <w:rPr>
@@ -471,6 +476,7 @@
           <w:id w:val="-506529010"/>
           <w:citation/>
         </w:sdtPr>
+        <w:sdtEndPr/>
         <w:sdtContent>
           <w:r>
             <w:rPr>
@@ -551,6 +557,7 @@
           <w:id w:val="-1219902378"/>
           <w:citation/>
         </w:sdtPr>
+        <w:sdtEndPr/>
         <w:sdtContent>
           <w:r>
             <w:fldChar w:fldCharType="begin"/>
@@ -606,6 +613,7 @@
           <w:id w:val="1139919745"/>
           <w:citation/>
         </w:sdtPr>
+        <w:sdtEndPr/>
         <w:sdtContent>
           <w:r>
             <w:rPr>
@@ -683,6 +691,7 @@
           <w:id w:val="405113027"/>
           <w:citation/>
         </w:sdtPr>
+        <w:sdtEndPr/>
         <w:sdtContent>
           <w:r>
             <w:rPr>
@@ -742,20 +751,347 @@
     <w:p/>
     <w:p>
       <w:pPr>
-        <w:rPr>
-          <w:i/>
-          <w:iCs/>
-        </w:rPr>
-      </w:pPr>
-    </w:p>
-    <w:p>
-      <w:pPr>
-        <w:rPr>
-          <w:i/>
-          <w:iCs/>
-        </w:rPr>
-      </w:pPr>
-    </w:p>
+        <w:pStyle w:val="Heading1"/>
+      </w:pPr>
+      <w:r>
+        <w:t>Requirements:</w:t>
+      </w:r>
+    </w:p>
+    <w:p/>
+    <w:p>
+      <w:pPr>
+        <w:pStyle w:val="Heading1"/>
+      </w:pPr>
+      <w:r>
+        <w:t>Outline of Specification and Design:</w:t>
+      </w:r>
+    </w:p>
+    <w:p/>
+    <w:p>
+      <w:pPr>
+        <w:pStyle w:val="Heading1"/>
+      </w:pPr>
+      <w:r>
+        <w:t>Planning and Timescales:</w:t>
+      </w:r>
+    </w:p>
+    <w:p>
+      <w:r>
+        <w:t>The system</w:t>
+      </w:r>
+      <w:r>
+        <w:t xml:space="preserve"> will be written exclusively in python 3.9.1. This is because python provides a wide range of abilities which this project will need such as a UI along with capability to do advanced math which the </w:t>
+      </w:r>
+      <w:r>
+        <w:t>NumPy</w:t>
+      </w:r>
+      <w:r>
+        <w:t xml:space="preserve"> package provides the ability to do. </w:t>
+      </w:r>
+      <w:r>
+        <w:t xml:space="preserve">The program is designed to be running in the background most of the time and as such, performance was a </w:t>
+      </w:r>
+      <w:r>
+        <w:lastRenderedPageBreak/>
+        <w:t>huge factor when choosing a language as the user ideally wouldn’t even feel it running in the background. Using python along with packages like NumPy ensures that the program runs as lightweight as possible.</w:t>
+      </w:r>
+    </w:p>
+    <w:p/>
+    <w:p>
+      <w:r>
+        <w:t>The program has four separate components. These are:</w:t>
+      </w:r>
+    </w:p>
+    <w:p>
+      <w:pPr>
+        <w:pStyle w:val="ListParagraph"/>
+        <w:numPr>
+          <w:ilvl w:val="0"/>
+          <w:numId w:val="3"/>
+        </w:numPr>
+      </w:pPr>
+      <w:r>
+        <w:t>Keylogger</w:t>
+      </w:r>
+    </w:p>
+    <w:p>
+      <w:pPr>
+        <w:pStyle w:val="ListParagraph"/>
+        <w:numPr>
+          <w:ilvl w:val="0"/>
+          <w:numId w:val="3"/>
+        </w:numPr>
+      </w:pPr>
+      <w:r>
+        <w:t>Login/Registration UI</w:t>
+      </w:r>
+    </w:p>
+    <w:p>
+      <w:pPr>
+        <w:pStyle w:val="ListParagraph"/>
+        <w:numPr>
+          <w:ilvl w:val="0"/>
+          <w:numId w:val="3"/>
+        </w:numPr>
+      </w:pPr>
+      <w:r>
+        <w:t>Backend Maths Component</w:t>
+      </w:r>
+    </w:p>
+    <w:p>
+      <w:pPr>
+        <w:pStyle w:val="ListParagraph"/>
+        <w:numPr>
+          <w:ilvl w:val="0"/>
+          <w:numId w:val="3"/>
+        </w:numPr>
+      </w:pPr>
+      <w:r>
+        <w:t>Database</w:t>
+      </w:r>
+    </w:p>
+    <w:p/>
+    <w:p>
+      <w:r>
+        <w:t>A diagram of how each component will interact with each other is detailed in Figure 1.</w:t>
+      </w:r>
+    </w:p>
+    <w:p/>
+    <w:p>
+      <w:pPr>
+        <w:keepNext/>
+      </w:pPr>
+      <w:r>
+        <w:rPr>
+          <w:noProof/>
+        </w:rPr>
+        <w:drawing>
+          <wp:inline distT="0" distB="0" distL="0" distR="0" wp14:anchorId="34A8B8CF" wp14:editId="496F1982">
+            <wp:extent cx="5731510" cy="3531235"/>
+            <wp:effectExtent l="0" t="0" r="0" b="0"/>
+            <wp:docPr id="5" name="Picture 5" descr="Diagram&#10;&#10;Description automatically generated"/>
+            <wp:cNvGraphicFramePr>
+              <a:graphicFrameLocks xmlns:a="http://schemas.openxmlformats.org/drawingml/2006/main" noChangeAspect="1"/>
+            </wp:cNvGraphicFramePr>
+            <a:graphic xmlns:a="http://schemas.openxmlformats.org/drawingml/2006/main">
+              <a:graphicData uri="http://schemas.openxmlformats.org/drawingml/2006/picture">
+                <pic:pic xmlns:pic="http://schemas.openxmlformats.org/drawingml/2006/picture">
+                  <pic:nvPicPr>
+                    <pic:cNvPr id="5" name="Picture 5" descr="Diagram&#10;&#10;Description automatically generated"/>
+                    <pic:cNvPicPr/>
+                  </pic:nvPicPr>
+                  <pic:blipFill>
+                    <a:blip r:embed="rId6" cstate="print">
+                      <a:extLst>
+                        <a:ext uri="{28A0092B-C50C-407E-A947-70E740481C1C}">
+                          <a14:useLocalDpi xmlns:a14="http://schemas.microsoft.com/office/drawing/2010/main" val="0"/>
+                        </a:ext>
+                      </a:extLst>
+                    </a:blip>
+                    <a:stretch>
+                      <a:fillRect/>
+                    </a:stretch>
+                  </pic:blipFill>
+                  <pic:spPr>
+                    <a:xfrm>
+                      <a:off x="0" y="0"/>
+                      <a:ext cx="5731510" cy="3531235"/>
+                    </a:xfrm>
+                    <a:prstGeom prst="rect">
+                      <a:avLst/>
+                    </a:prstGeom>
+                  </pic:spPr>
+                </pic:pic>
+              </a:graphicData>
+            </a:graphic>
+          </wp:inline>
+        </w:drawing>
+      </w:r>
+    </w:p>
+    <w:p>
+      <w:pPr>
+        <w:pStyle w:val="Caption"/>
+      </w:pPr>
+      <w:r>
+        <w:t xml:space="preserve">Figure </w:t>
+      </w:r>
+      <w:fldSimple w:instr=" SEQ Figure \* ARABIC ">
+        <w:r>
+          <w:rPr>
+            <w:noProof/>
+          </w:rPr>
+          <w:t>1</w:t>
+        </w:r>
+      </w:fldSimple>
+      <w:r>
+        <w:t>: High Level Architecture of the system</w:t>
+      </w:r>
+    </w:p>
+    <w:p/>
+    <w:p>
+      <w:r>
+        <w:t xml:space="preserve">Figure 1 illustrates the high-level view of my system. The system will start with the registration UI where users enter their personal </w:t>
+      </w:r>
+      <w:r>
+        <w:t>details,</w:t>
+      </w:r>
+      <w:r>
+        <w:t xml:space="preserve"> and the system learns what the user types like. </w:t>
+      </w:r>
+      <w:r>
+        <w:t>These personal details are stored inside a secure database which will be implanted in SQLite due to its secure and lightweight nature. The registration</w:t>
+      </w:r>
+      <w:r>
+        <w:t xml:space="preserve"> system is written in python and will consist of a simple </w:t>
+      </w:r>
+      <w:r>
+        <w:t xml:space="preserve">registration screen </w:t>
+      </w:r>
+      <w:r>
+        <w:t xml:space="preserve">consisting of a username, password and email input. Then the user will be prompted to type some text so that the system can then learn how the user types. This text will be captured using the keylogger </w:t>
+      </w:r>
+      <w:r>
+        <w:t xml:space="preserve">which is once again written in python </w:t>
+      </w:r>
+      <w:r>
+        <w:t xml:space="preserve">and go into the maths backend which is explained below. Once a profile has been generated for the user, then this is then stored inside the data storage. The system will then </w:t>
+      </w:r>
+      <w:r>
+        <w:t>return</w:t>
+      </w:r>
+      <w:r>
+        <w:t xml:space="preserve"> to the keylogger where at an interval set by the user, the system will once again feed back to the maths backend</w:t>
+      </w:r>
+      <w:r>
+        <w:t xml:space="preserve">. If the maths backend determines that the user is different than the profile stored, it will return the user to the login UI where the user will be prompted to enter their username and password. These will be checked against the values stored in the database. If they match, the new profile will be </w:t>
+      </w:r>
+      <w:r>
+        <w:lastRenderedPageBreak/>
+        <w:t xml:space="preserve">stored in the data storage and the system will return to it the keylogger state and then repeat the process at the interval set by the user. </w:t>
+      </w:r>
+    </w:p>
+    <w:p/>
+    <w:p>
+      <w:r>
+        <w:t xml:space="preserve">The text in the registration system will be chosen randomly and will cover all edge cases in the way people type in order to avoid false positives or false negatives. This will involve text generation that uses most of the keyboard </w:t>
+      </w:r>
+      <w:r>
+        <w:t>in order to accurately reflect the users typing. This will be done in python 3.9.1 due to its performance and ease of doing complicated mathematical equations that will be required to generate the text.</w:t>
+      </w:r>
+    </w:p>
+    <w:p/>
+    <w:p>
+      <w:r>
+        <w:t>A more detailed diagram of the registration and how it interacts with the data storage is shown in Figure 2.</w:t>
+      </w:r>
+    </w:p>
+    <w:p>
+      <w:pPr>
+        <w:keepNext/>
+      </w:pPr>
+      <w:r>
+        <w:rPr>
+          <w:noProof/>
+        </w:rPr>
+        <w:drawing>
+          <wp:inline distT="0" distB="0" distL="0" distR="0" wp14:anchorId="3892096E" wp14:editId="4B2DD512">
+            <wp:extent cx="5731510" cy="3735070"/>
+            <wp:effectExtent l="0" t="0" r="0" b="0"/>
+            <wp:docPr id="4" name="Picture 4" descr="Diagram&#10;&#10;Description automatically generated"/>
+            <wp:cNvGraphicFramePr>
+              <a:graphicFrameLocks xmlns:a="http://schemas.openxmlformats.org/drawingml/2006/main" noChangeAspect="1"/>
+            </wp:cNvGraphicFramePr>
+            <a:graphic xmlns:a="http://schemas.openxmlformats.org/drawingml/2006/main">
+              <a:graphicData uri="http://schemas.openxmlformats.org/drawingml/2006/picture">
+                <pic:pic xmlns:pic="http://schemas.openxmlformats.org/drawingml/2006/picture">
+                  <pic:nvPicPr>
+                    <pic:cNvPr id="4" name="Picture 4" descr="Diagram&#10;&#10;Description automatically generated"/>
+                    <pic:cNvPicPr/>
+                  </pic:nvPicPr>
+                  <pic:blipFill>
+                    <a:blip r:embed="rId7" cstate="print">
+                      <a:extLst>
+                        <a:ext uri="{28A0092B-C50C-407E-A947-70E740481C1C}">
+                          <a14:useLocalDpi xmlns:a14="http://schemas.microsoft.com/office/drawing/2010/main" val="0"/>
+                        </a:ext>
+                      </a:extLst>
+                    </a:blip>
+                    <a:stretch>
+                      <a:fillRect/>
+                    </a:stretch>
+                  </pic:blipFill>
+                  <pic:spPr>
+                    <a:xfrm>
+                      <a:off x="0" y="0"/>
+                      <a:ext cx="5731510" cy="3735070"/>
+                    </a:xfrm>
+                    <a:prstGeom prst="rect">
+                      <a:avLst/>
+                    </a:prstGeom>
+                  </pic:spPr>
+                </pic:pic>
+              </a:graphicData>
+            </a:graphic>
+          </wp:inline>
+        </w:drawing>
+      </w:r>
+    </w:p>
+    <w:p>
+      <w:pPr>
+        <w:pStyle w:val="Caption"/>
+      </w:pPr>
+      <w:r>
+        <w:t xml:space="preserve">Figure </w:t>
+      </w:r>
+      <w:fldSimple w:instr=" SEQ Figure \* ARABIC ">
+        <w:r>
+          <w:rPr>
+            <w:noProof/>
+          </w:rPr>
+          <w:t>2</w:t>
+        </w:r>
+      </w:fldSimple>
+      <w:r>
+        <w:t>: Detailed look at the registration system</w:t>
+      </w:r>
+    </w:p>
+    <w:p>
+      <w:r>
+        <w:t xml:space="preserve">While the user is typing the keystrokes are captured by the keylogger. These keystrokes are never stored in order to improve security and alleviate data privacy concerns. </w:t>
+      </w:r>
+      <w:r>
+        <w:t>Instead,</w:t>
+      </w:r>
+      <w:r>
+        <w:t xml:space="preserve"> the profile created by the maths backend is stored.</w:t>
+      </w:r>
+    </w:p>
+    <w:p/>
+    <w:p>
+      <w:r>
+        <w:t>The maths backend consists of three different algorithms. These are:</w:t>
+      </w:r>
+    </w:p>
+    <w:p/>
+    <w:p>
+      <w:r>
+        <w:t>….</w:t>
+      </w:r>
+    </w:p>
+    <w:p>
+      <w:r>
+        <w:t>….</w:t>
+      </w:r>
+    </w:p>
+    <w:p>
+      <w:r>
+        <w:t>….</w:t>
+      </w:r>
+    </w:p>
+    <w:p/>
+    <w:p/>
+    <w:p/>
+    <w:p/>
     <w:p>
       <w:pPr>
         <w:rPr>
@@ -998,20 +1334,19 @@
     </w:p>
     <w:sdt>
       <w:sdtPr>
+        <w:rPr>
+          <w:rFonts w:asciiTheme="minorHAnsi" w:eastAsiaTheme="minorHAnsi" w:hAnsiTheme="minorHAnsi" w:cstheme="minorBidi"/>
+          <w:color w:val="auto"/>
+          <w:sz w:val="24"/>
+          <w:szCs w:val="24"/>
+        </w:rPr>
         <w:id w:val="1251626241"/>
         <w:docPartObj>
           <w:docPartGallery w:val="Bibliographies"/>
           <w:docPartUnique/>
         </w:docPartObj>
       </w:sdtPr>
-      <w:sdtEndPr>
-        <w:rPr>
-          <w:rFonts w:asciiTheme="minorHAnsi" w:eastAsiaTheme="minorHAnsi" w:hAnsiTheme="minorHAnsi" w:cstheme="minorBidi"/>
-          <w:color w:val="auto"/>
-          <w:sz w:val="24"/>
-          <w:szCs w:val="24"/>
-        </w:rPr>
-      </w:sdtEndPr>
+      <w:sdtEndPr/>
       <w:sdtContent>
         <w:p>
           <w:pPr>
@@ -1026,6 +1361,7 @@
             <w:id w:val="111145805"/>
             <w:bibliography/>
           </w:sdtPr>
+          <w:sdtEndPr/>
           <w:sdtContent>
             <w:p>
               <w:pPr>
@@ -1383,6 +1719,119 @@
 <file path=word/numbering.xml><?xml version="1.0" encoding="utf-8"?>
 <w:numbering xmlns:wpc="http://schemas.microsoft.com/office/word/2010/wordprocessingCanvas" xmlns:cx="http://schemas.microsoft.com/office/drawing/2014/chartex" xmlns:cx1="http://schemas.microsoft.com/office/drawing/2015/9/8/chartex" xmlns:cx2="http://schemas.microsoft.com/office/drawing/2015/10/21/chartex" xmlns:cx3="http://schemas.microsoft.com/office/drawing/2016/5/9/chartex" xmlns:cx4="http://schemas.microsoft.com/office/drawing/2016/5/10/chartex" xmlns:cx5="http://schemas.microsoft.com/office/drawing/2016/5/11/chartex" xmlns:cx6="http://schemas.microsoft.com/office/drawing/2016/5/12/chartex" xmlns:cx7="http://schemas.microsoft.com/office/drawing/2016/5/13/chartex" xmlns:cx8="http://schemas.microsoft.com/office/drawing/2016/5/14/chartex" xmlns:mc="http://schemas.openxmlformats.org/markup-compatibility/2006" xmlns:aink="http://schemas.microsoft.com/office/drawing/2016/ink" xmlns:am3d="http://schemas.microsoft.com/office/drawing/2017/model3d" xmlns:o="urn:schemas-microsoft-com:office:office" xmlns:r="http://schemas.openxmlformats.org/officeDocument/2006/relationships" xmlns:m="http://schemas.openxmlformats.org/officeDocument/2006/math" xmlns:v="urn:schemas-microsoft-com:vml" xmlns:wp14="http://schemas.microsoft.com/office/word/2010/wordprocessingDrawing" xmlns:wp="http://schemas.openxmlformats.org/drawingml/2006/wordprocessingDrawing" xmlns:w10="urn:schemas-microsoft-com:office:word" xmlns:w="http://schemas.openxmlformats.org/wordprocessingml/2006/main" xmlns:w14="http://schemas.microsoft.com/office/word/2010/wordml" xmlns:w15="http://schemas.microsoft.com/office/word/2012/wordml" xmlns:w16cex="http://schemas.microsoft.com/office/word/2018/wordml/cex" xmlns:w16cid="http://schemas.microsoft.com/office/word/2016/wordml/cid" xmlns:w16="http://schemas.microsoft.com/office/word/2018/wordml" xmlns:w16sdtdh="http://schemas.microsoft.com/office/word/2020/wordml/sdtdatahash" xmlns:w16se="http://schemas.microsoft.com/office/word/2015/wordml/symex" xmlns:wpg="http://schemas.microsoft.com/office/word/2010/wordprocessingGroup" xmlns:wpi="http://schemas.microsoft.com/office/word/2010/wordprocessingInk" xmlns:wne="http://schemas.microsoft.com/office/word/2006/wordml" xmlns:wps="http://schemas.microsoft.com/office/word/2010/wordprocessingShape" mc:Ignorable="w14 w15 w16se w16cid w16 w16cex w16sdtdh wp14">
   <w:abstractNum w:abstractNumId="0" w15:restartNumberingAfterBreak="0">
+    <w:nsid w:val="235937DD"/>
+    <w:multiLevelType w:val="hybridMultilevel"/>
+    <w:tmpl w:val="B1523528"/>
+    <w:lvl w:ilvl="0" w:tplc="08090001">
+      <w:start w:val="1"/>
+      <w:numFmt w:val="bullet"/>
+      <w:lvlText w:val=""/>
+      <w:lvlJc w:val="left"/>
+      <w:pPr>
+        <w:ind w:left="720" w:hanging="360"/>
+      </w:pPr>
+      <w:rPr>
+        <w:rFonts w:ascii="Symbol" w:hAnsi="Symbol" w:hint="default"/>
+      </w:rPr>
+    </w:lvl>
+    <w:lvl w:ilvl="1" w:tplc="08090003" w:tentative="1">
+      <w:start w:val="1"/>
+      <w:numFmt w:val="bullet"/>
+      <w:lvlText w:val="o"/>
+      <w:lvlJc w:val="left"/>
+      <w:pPr>
+        <w:ind w:left="1440" w:hanging="360"/>
+      </w:pPr>
+      <w:rPr>
+        <w:rFonts w:ascii="Courier New" w:hAnsi="Courier New" w:hint="default"/>
+      </w:rPr>
+    </w:lvl>
+    <w:lvl w:ilvl="2" w:tplc="08090005" w:tentative="1">
+      <w:start w:val="1"/>
+      <w:numFmt w:val="bullet"/>
+      <w:lvlText w:val=""/>
+      <w:lvlJc w:val="left"/>
+      <w:pPr>
+        <w:ind w:left="2160" w:hanging="360"/>
+      </w:pPr>
+      <w:rPr>
+        <w:rFonts w:ascii="Wingdings" w:hAnsi="Wingdings" w:hint="default"/>
+      </w:rPr>
+    </w:lvl>
+    <w:lvl w:ilvl="3" w:tplc="08090001" w:tentative="1">
+      <w:start w:val="1"/>
+      <w:numFmt w:val="bullet"/>
+      <w:lvlText w:val=""/>
+      <w:lvlJc w:val="left"/>
+      <w:pPr>
+        <w:ind w:left="2880" w:hanging="360"/>
+      </w:pPr>
+      <w:rPr>
+        <w:rFonts w:ascii="Symbol" w:hAnsi="Symbol" w:hint="default"/>
+      </w:rPr>
+    </w:lvl>
+    <w:lvl w:ilvl="4" w:tplc="08090003" w:tentative="1">
+      <w:start w:val="1"/>
+      <w:numFmt w:val="bullet"/>
+      <w:lvlText w:val="o"/>
+      <w:lvlJc w:val="left"/>
+      <w:pPr>
+        <w:ind w:left="3600" w:hanging="360"/>
+      </w:pPr>
+      <w:rPr>
+        <w:rFonts w:ascii="Courier New" w:hAnsi="Courier New" w:hint="default"/>
+      </w:rPr>
+    </w:lvl>
+    <w:lvl w:ilvl="5" w:tplc="08090005" w:tentative="1">
+      <w:start w:val="1"/>
+      <w:numFmt w:val="bullet"/>
+      <w:lvlText w:val=""/>
+      <w:lvlJc w:val="left"/>
+      <w:pPr>
+        <w:ind w:left="4320" w:hanging="360"/>
+      </w:pPr>
+      <w:rPr>
+        <w:rFonts w:ascii="Wingdings" w:hAnsi="Wingdings" w:hint="default"/>
+      </w:rPr>
+    </w:lvl>
+    <w:lvl w:ilvl="6" w:tplc="08090001" w:tentative="1">
+      <w:start w:val="1"/>
+      <w:numFmt w:val="bullet"/>
+      <w:lvlText w:val=""/>
+      <w:lvlJc w:val="left"/>
+      <w:pPr>
+        <w:ind w:left="5040" w:hanging="360"/>
+      </w:pPr>
+      <w:rPr>
+        <w:rFonts w:ascii="Symbol" w:hAnsi="Symbol" w:hint="default"/>
+      </w:rPr>
+    </w:lvl>
+    <w:lvl w:ilvl="7" w:tplc="08090003" w:tentative="1">
+      <w:start w:val="1"/>
+      <w:numFmt w:val="bullet"/>
+      <w:lvlText w:val="o"/>
+      <w:lvlJc w:val="left"/>
+      <w:pPr>
+        <w:ind w:left="5760" w:hanging="360"/>
+      </w:pPr>
+      <w:rPr>
+        <w:rFonts w:ascii="Courier New" w:hAnsi="Courier New" w:hint="default"/>
+      </w:rPr>
+    </w:lvl>
+    <w:lvl w:ilvl="8" w:tplc="08090005" w:tentative="1">
+      <w:start w:val="1"/>
+      <w:numFmt w:val="bullet"/>
+      <w:lvlText w:val=""/>
+      <w:lvlJc w:val="left"/>
+      <w:pPr>
+        <w:ind w:left="6480" w:hanging="360"/>
+      </w:pPr>
+      <w:rPr>
+        <w:rFonts w:ascii="Wingdings" w:hAnsi="Wingdings" w:hint="default"/>
+      </w:rPr>
+    </w:lvl>
+  </w:abstractNum>
+  <w:abstractNum w:abstractNumId="1" w15:restartNumberingAfterBreak="0">
     <w:nsid w:val="307B2DB2"/>
     <w:multiLevelType w:val="hybridMultilevel"/>
     <w:tmpl w:val="A6CED7E0"/>
@@ -1471,7 +1920,7 @@
       </w:pPr>
     </w:lvl>
   </w:abstractNum>
-  <w:abstractNum w:abstractNumId="1" w15:restartNumberingAfterBreak="0">
+  <w:abstractNum w:abstractNumId="2" w15:restartNumberingAfterBreak="0">
     <w:nsid w:val="3E964191"/>
     <w:multiLevelType w:val="hybridMultilevel"/>
     <w:tmpl w:val="1ADE3F0E"/>
@@ -1584,10 +2033,129 @@
       </w:rPr>
     </w:lvl>
   </w:abstractNum>
+  <w:abstractNum w:abstractNumId="3" w15:restartNumberingAfterBreak="0">
+    <w:nsid w:val="5B5A5562"/>
+    <w:multiLevelType w:val="hybridMultilevel"/>
+    <w:tmpl w:val="9CA6FD74"/>
+    <w:lvl w:ilvl="0" w:tplc="08090001">
+      <w:start w:val="1"/>
+      <w:numFmt w:val="bullet"/>
+      <w:lvlText w:val=""/>
+      <w:lvlJc w:val="left"/>
+      <w:pPr>
+        <w:ind w:left="720" w:hanging="360"/>
+      </w:pPr>
+      <w:rPr>
+        <w:rFonts w:ascii="Symbol" w:hAnsi="Symbol" w:hint="default"/>
+      </w:rPr>
+    </w:lvl>
+    <w:lvl w:ilvl="1" w:tplc="08090003" w:tentative="1">
+      <w:start w:val="1"/>
+      <w:numFmt w:val="bullet"/>
+      <w:lvlText w:val="o"/>
+      <w:lvlJc w:val="left"/>
+      <w:pPr>
+        <w:ind w:left="1440" w:hanging="360"/>
+      </w:pPr>
+      <w:rPr>
+        <w:rFonts w:ascii="Courier New" w:hAnsi="Courier New" w:hint="default"/>
+      </w:rPr>
+    </w:lvl>
+    <w:lvl w:ilvl="2" w:tplc="08090005" w:tentative="1">
+      <w:start w:val="1"/>
+      <w:numFmt w:val="bullet"/>
+      <w:lvlText w:val=""/>
+      <w:lvlJc w:val="left"/>
+      <w:pPr>
+        <w:ind w:left="2160" w:hanging="360"/>
+      </w:pPr>
+      <w:rPr>
+        <w:rFonts w:ascii="Wingdings" w:hAnsi="Wingdings" w:hint="default"/>
+      </w:rPr>
+    </w:lvl>
+    <w:lvl w:ilvl="3" w:tplc="08090001" w:tentative="1">
+      <w:start w:val="1"/>
+      <w:numFmt w:val="bullet"/>
+      <w:lvlText w:val=""/>
+      <w:lvlJc w:val="left"/>
+      <w:pPr>
+        <w:ind w:left="2880" w:hanging="360"/>
+      </w:pPr>
+      <w:rPr>
+        <w:rFonts w:ascii="Symbol" w:hAnsi="Symbol" w:hint="default"/>
+      </w:rPr>
+    </w:lvl>
+    <w:lvl w:ilvl="4" w:tplc="08090003" w:tentative="1">
+      <w:start w:val="1"/>
+      <w:numFmt w:val="bullet"/>
+      <w:lvlText w:val="o"/>
+      <w:lvlJc w:val="left"/>
+      <w:pPr>
+        <w:ind w:left="3600" w:hanging="360"/>
+      </w:pPr>
+      <w:rPr>
+        <w:rFonts w:ascii="Courier New" w:hAnsi="Courier New" w:hint="default"/>
+      </w:rPr>
+    </w:lvl>
+    <w:lvl w:ilvl="5" w:tplc="08090005" w:tentative="1">
+      <w:start w:val="1"/>
+      <w:numFmt w:val="bullet"/>
+      <w:lvlText w:val=""/>
+      <w:lvlJc w:val="left"/>
+      <w:pPr>
+        <w:ind w:left="4320" w:hanging="360"/>
+      </w:pPr>
+      <w:rPr>
+        <w:rFonts w:ascii="Wingdings" w:hAnsi="Wingdings" w:hint="default"/>
+      </w:rPr>
+    </w:lvl>
+    <w:lvl w:ilvl="6" w:tplc="08090001" w:tentative="1">
+      <w:start w:val="1"/>
+      <w:numFmt w:val="bullet"/>
+      <w:lvlText w:val=""/>
+      <w:lvlJc w:val="left"/>
+      <w:pPr>
+        <w:ind w:left="5040" w:hanging="360"/>
+      </w:pPr>
+      <w:rPr>
+        <w:rFonts w:ascii="Symbol" w:hAnsi="Symbol" w:hint="default"/>
+      </w:rPr>
+    </w:lvl>
+    <w:lvl w:ilvl="7" w:tplc="08090003" w:tentative="1">
+      <w:start w:val="1"/>
+      <w:numFmt w:val="bullet"/>
+      <w:lvlText w:val="o"/>
+      <w:lvlJc w:val="left"/>
+      <w:pPr>
+        <w:ind w:left="5760" w:hanging="360"/>
+      </w:pPr>
+      <w:rPr>
+        <w:rFonts w:ascii="Courier New" w:hAnsi="Courier New" w:hint="default"/>
+      </w:rPr>
+    </w:lvl>
+    <w:lvl w:ilvl="8" w:tplc="08090005" w:tentative="1">
+      <w:start w:val="1"/>
+      <w:numFmt w:val="bullet"/>
+      <w:lvlText w:val=""/>
+      <w:lvlJc w:val="left"/>
+      <w:pPr>
+        <w:ind w:left="6480" w:hanging="360"/>
+      </w:pPr>
+      <w:rPr>
+        <w:rFonts w:ascii="Wingdings" w:hAnsi="Wingdings" w:hint="default"/>
+      </w:rPr>
+    </w:lvl>
+  </w:abstractNum>
   <w:num w:numId="1">
+    <w:abstractNumId w:val="2"/>
+  </w:num>
+  <w:num w:numId="2">
     <w:abstractNumId w:val="1"/>
   </w:num>
-  <w:num w:numId="2">
+  <w:num w:numId="3">
+    <w:abstractNumId w:val="3"/>
+  </w:num>
+  <w:num w:numId="4">
     <w:abstractNumId w:val="0"/>
   </w:num>
 </w:numbering>
@@ -2265,6 +2833,25 @@
     <w:unhideWhenUsed/>
     <w:rsid w:val="00C46B69"/>
   </w:style>
+  <w:style w:type="paragraph" w:styleId="Caption">
+    <w:name w:val="caption"/>
+    <w:basedOn w:val="Normal"/>
+    <w:next w:val="Normal"/>
+    <w:uiPriority w:val="35"/>
+    <w:unhideWhenUsed/>
+    <w:qFormat/>
+    <w:rsid w:val="0053237E"/>
+    <w:pPr>
+      <w:spacing w:after="200"/>
+    </w:pPr>
+    <w:rPr>
+      <w:i/>
+      <w:iCs/>
+      <w:color w:val="44546A" w:themeColor="text2"/>
+      <w:sz w:val="18"/>
+      <w:szCs w:val="18"/>
+    </w:rPr>
+  </w:style>
 </w:styles>
 </file>
 

</xml_diff>

<commit_message>
Interim Report Progress and Gantt Chart
Finished Ganntt charts and made a start on planning section. Need to finish this and add requirements
</commit_message>
<xml_diff>
--- a/Notes/Interim Report.docx
+++ b/Notes/Interim Report.docx
@@ -66,7 +66,7 @@
             </w:rPr>
             <w:fldChar w:fldCharType="separate"/>
           </w:r>
-          <w:hyperlink w:anchor="_Toc88151772" w:history="1">
+          <w:hyperlink w:anchor="_Toc88406043" w:history="1">
             <w:r>
               <w:rPr>
                 <w:rStyle w:val="Hyperlink"/>
@@ -93,7 +93,7 @@
                 <w:noProof/>
                 <w:webHidden/>
               </w:rPr>
-              <w:instrText xml:space="preserve"> PAGEREF _Toc88151772 \h </w:instrText>
+              <w:instrText xml:space="preserve"> PAGEREF _Toc88406043 \h </w:instrText>
             </w:r>
             <w:r>
               <w:rPr>
@@ -140,7 +140,7 @@
               <w:lang w:eastAsia="en-GB"/>
             </w:rPr>
           </w:pPr>
-          <w:hyperlink w:anchor="_Toc88151773" w:history="1">
+          <w:hyperlink w:anchor="_Toc88406044" w:history="1">
             <w:r>
               <w:rPr>
                 <w:rStyle w:val="Hyperlink"/>
@@ -167,7 +167,7 @@
                 <w:noProof/>
                 <w:webHidden/>
               </w:rPr>
-              <w:instrText xml:space="preserve"> PAGEREF _Toc88151773 \h </w:instrText>
+              <w:instrText xml:space="preserve"> PAGEREF _Toc88406044 \h </w:instrText>
             </w:r>
             <w:r>
               <w:rPr>
@@ -214,7 +214,7 @@
               <w:lang w:eastAsia="en-GB"/>
             </w:rPr>
           </w:pPr>
-          <w:hyperlink w:anchor="_Toc88151774" w:history="1">
+          <w:hyperlink w:anchor="_Toc88406045" w:history="1">
             <w:r>
               <w:rPr>
                 <w:rStyle w:val="Hyperlink"/>
@@ -241,7 +241,7 @@
                 <w:noProof/>
                 <w:webHidden/>
               </w:rPr>
-              <w:instrText xml:space="preserve"> PAGEREF _Toc88151774 \h </w:instrText>
+              <w:instrText xml:space="preserve"> PAGEREF _Toc88406045 \h </w:instrText>
             </w:r>
             <w:r>
               <w:rPr>
@@ -288,7 +288,7 @@
               <w:lang w:eastAsia="en-GB"/>
             </w:rPr>
           </w:pPr>
-          <w:hyperlink w:anchor="_Toc88151775" w:history="1">
+          <w:hyperlink w:anchor="_Toc88406046" w:history="1">
             <w:r>
               <w:rPr>
                 <w:rStyle w:val="Hyperlink"/>
@@ -315,7 +315,7 @@
                 <w:noProof/>
                 <w:webHidden/>
               </w:rPr>
-              <w:instrText xml:space="preserve"> PAGEREF _Toc88151775 \h </w:instrText>
+              <w:instrText xml:space="preserve"> PAGEREF _Toc88406046 \h </w:instrText>
             </w:r>
             <w:r>
               <w:rPr>
@@ -335,7 +335,7 @@
                 <w:noProof/>
                 <w:webHidden/>
               </w:rPr>
-              <w:t>2</w:t>
+              <w:t>3</w:t>
             </w:r>
             <w:r>
               <w:rPr>
@@ -362,7 +362,7 @@
               <w:lang w:eastAsia="en-GB"/>
             </w:rPr>
           </w:pPr>
-          <w:hyperlink w:anchor="_Toc88151776" w:history="1">
+          <w:hyperlink w:anchor="_Toc88406047" w:history="1">
             <w:r>
               <w:rPr>
                 <w:rStyle w:val="Hyperlink"/>
@@ -389,7 +389,7 @@
                 <w:noProof/>
                 <w:webHidden/>
               </w:rPr>
-              <w:instrText xml:space="preserve"> PAGEREF _Toc88151776 \h </w:instrText>
+              <w:instrText xml:space="preserve"> PAGEREF _Toc88406047 \h </w:instrText>
             </w:r>
             <w:r>
               <w:rPr>
@@ -409,7 +409,7 @@
                 <w:noProof/>
                 <w:webHidden/>
               </w:rPr>
-              <w:t>3</w:t>
+              <w:t>6</w:t>
             </w:r>
             <w:r>
               <w:rPr>
@@ -436,7 +436,7 @@
               <w:lang w:eastAsia="en-GB"/>
             </w:rPr>
           </w:pPr>
-          <w:hyperlink w:anchor="_Toc88151777" w:history="1">
+          <w:hyperlink w:anchor="_Toc88406048" w:history="1">
             <w:r>
               <w:rPr>
                 <w:rStyle w:val="Hyperlink"/>
@@ -463,7 +463,7 @@
                 <w:noProof/>
                 <w:webHidden/>
               </w:rPr>
-              <w:instrText xml:space="preserve"> PAGEREF _Toc88151777 \h </w:instrText>
+              <w:instrText xml:space="preserve"> PAGEREF _Toc88406048 \h </w:instrText>
             </w:r>
             <w:r>
               <w:rPr>
@@ -483,7 +483,7 @@
                 <w:noProof/>
                 <w:webHidden/>
               </w:rPr>
-              <w:t>5</w:t>
+              <w:t>7</w:t>
             </w:r>
             <w:r>
               <w:rPr>
@@ -515,7 +515,7 @@
       <w:pPr>
         <w:pStyle w:val="Heading1"/>
       </w:pPr>
-      <w:bookmarkStart w:id="0" w:name="_Toc88151772"/>
+      <w:bookmarkStart w:id="0" w:name="_Toc88406043"/>
       <w:r>
         <w:t>Aims</w:t>
       </w:r>
@@ -529,7 +529,13 @@
     </w:p>
     <w:p>
       <w:r>
-        <w:t xml:space="preserve">The primary aim of the project is to develop a keystroke dynamic based authentication that ensures users </w:t>
+        <w:t xml:space="preserve">The primary aim of the project is to develop a keystroke dynamic based authentication </w:t>
+      </w:r>
+      <w:r>
+        <w:t xml:space="preserve">system </w:t>
+      </w:r>
+      <w:r>
+        <w:t xml:space="preserve">that ensures users </w:t>
       </w:r>
       <w:r>
         <w:t>can</w:t>
@@ -661,7 +667,7 @@
       <w:pPr>
         <w:pStyle w:val="Heading1"/>
       </w:pPr>
-      <w:bookmarkStart w:id="1" w:name="_Toc88151773"/>
+      <w:bookmarkStart w:id="1" w:name="_Toc88406044"/>
       <w:r>
         <w:t>Survey of Literature:</w:t>
       </w:r>
@@ -1062,7 +1068,7 @@
       <w:pPr>
         <w:pStyle w:val="Heading1"/>
       </w:pPr>
-      <w:bookmarkStart w:id="2" w:name="_Toc88151774"/>
+      <w:bookmarkStart w:id="2" w:name="_Toc88406045"/>
       <w:r>
         <w:t>Requirements:</w:t>
       </w:r>
@@ -1073,23 +1079,12 @@
       <w:pPr>
         <w:pStyle w:val="Heading1"/>
       </w:pPr>
-      <w:bookmarkStart w:id="3" w:name="_Toc88151775"/>
-      <w:r>
+      <w:bookmarkStart w:id="3" w:name="_Toc88406046"/>
+      <w:r>
+        <w:lastRenderedPageBreak/>
         <w:t>Outline of Specification and Design:</w:t>
       </w:r>
       <w:bookmarkEnd w:id="3"/>
-    </w:p>
-    <w:p/>
-    <w:p>
-      <w:pPr>
-        <w:pStyle w:val="Heading1"/>
-      </w:pPr>
-      <w:bookmarkStart w:id="4" w:name="_Toc88151776"/>
-      <w:r>
-        <w:lastRenderedPageBreak/>
-        <w:t>Planning and Timescales:</w:t>
-      </w:r>
-      <w:bookmarkEnd w:id="4"/>
     </w:p>
     <w:p>
       <w:r>
@@ -1227,14 +1222,27 @@
       <w:r>
         <w:t xml:space="preserve">Figure </w:t>
       </w:r>
-      <w:fldSimple w:instr=" SEQ Figure \* ARABIC ">
-        <w:r>
-          <w:rPr>
-            <w:noProof/>
-          </w:rPr>
-          <w:t>1</w:t>
-        </w:r>
-      </w:fldSimple>
+      <w:r>
+        <w:fldChar w:fldCharType="begin"/>
+      </w:r>
+      <w:r>
+        <w:instrText xml:space="preserve"> SEQ Figure \* ARABIC </w:instrText>
+      </w:r>
+      <w:r>
+        <w:fldChar w:fldCharType="separate"/>
+      </w:r>
+      <w:r>
+        <w:rPr>
+          <w:noProof/>
+        </w:rPr>
+        <w:t>1</w:t>
+      </w:r>
+      <w:r>
+        <w:rPr>
+          <w:noProof/>
+        </w:rPr>
+        <w:fldChar w:fldCharType="end"/>
+      </w:r>
       <w:r>
         <w:t>: High Level Architecture of the system</w:t>
       </w:r>
@@ -1355,14 +1363,27 @@
       <w:r>
         <w:t xml:space="preserve">Figure </w:t>
       </w:r>
-      <w:fldSimple w:instr=" SEQ Figure \* ARABIC ">
-        <w:r>
-          <w:rPr>
-            <w:noProof/>
-          </w:rPr>
-          <w:t>2</w:t>
-        </w:r>
-      </w:fldSimple>
+      <w:r>
+        <w:fldChar w:fldCharType="begin"/>
+      </w:r>
+      <w:r>
+        <w:instrText xml:space="preserve"> SEQ Figure \* ARABIC </w:instrText>
+      </w:r>
+      <w:r>
+        <w:fldChar w:fldCharType="separate"/>
+      </w:r>
+      <w:r>
+        <w:rPr>
+          <w:noProof/>
+        </w:rPr>
+        <w:t>2</w:t>
+      </w:r>
+      <w:r>
+        <w:rPr>
+          <w:noProof/>
+        </w:rPr>
+        <w:fldChar w:fldCharType="end"/>
+      </w:r>
       <w:r>
         <w:t>: Detailed look at the registration system</w:t>
       </w:r>
@@ -1512,14 +1533,27 @@
                             <w:r>
                               <w:t xml:space="preserve">Figure </w:t>
                             </w:r>
-                            <w:fldSimple w:instr=" SEQ Figure \* ARABIC ">
-                              <w:r>
-                                <w:rPr>
-                                  <w:noProof/>
-                                </w:rPr>
-                                <w:t>3</w:t>
-                              </w:r>
-                            </w:fldSimple>
+                            <w:r>
+                              <w:fldChar w:fldCharType="begin"/>
+                            </w:r>
+                            <w:r>
+                              <w:instrText xml:space="preserve"> SEQ Figure \* ARABIC </w:instrText>
+                            </w:r>
+                            <w:r>
+                              <w:fldChar w:fldCharType="separate"/>
+                            </w:r>
+                            <w:r>
+                              <w:rPr>
+                                <w:noProof/>
+                              </w:rPr>
+                              <w:t>3</w:t>
+                            </w:r>
+                            <w:r>
+                              <w:rPr>
+                                <w:noProof/>
+                              </w:rPr>
+                              <w:fldChar w:fldCharType="end"/>
+                            </w:r>
                             <w:r>
                               <w:t>: Maths Backend</w:t>
                             </w:r>
@@ -1557,14 +1591,27 @@
                       <w:r>
                         <w:t xml:space="preserve">Figure </w:t>
                       </w:r>
-                      <w:fldSimple w:instr=" SEQ Figure \* ARABIC ">
-                        <w:r>
-                          <w:rPr>
-                            <w:noProof/>
-                          </w:rPr>
-                          <w:t>3</w:t>
-                        </w:r>
-                      </w:fldSimple>
+                      <w:r>
+                        <w:fldChar w:fldCharType="begin"/>
+                      </w:r>
+                      <w:r>
+                        <w:instrText xml:space="preserve"> SEQ Figure \* ARABIC </w:instrText>
+                      </w:r>
+                      <w:r>
+                        <w:fldChar w:fldCharType="separate"/>
+                      </w:r>
+                      <w:r>
+                        <w:rPr>
+                          <w:noProof/>
+                        </w:rPr>
+                        <w:t>3</w:t>
+                      </w:r>
+                      <w:r>
+                        <w:rPr>
+                          <w:noProof/>
+                        </w:rPr>
+                        <w:fldChar w:fldCharType="end"/>
+                      </w:r>
                       <w:r>
                         <w:t>: Maths Backend</w:t>
                       </w:r>
@@ -1793,13 +1840,7 @@
         <w:t>If the number of columns is 1 and then set the number of col</w:t>
       </w:r>
       <w:r>
-        <w:t xml:space="preserve">umns to the current value-1 and add </w:t>
-      </w:r>
-      <w:r>
-        <w:t>both the number of rows and the number of columns</w:t>
-      </w:r>
-      <w:r>
-        <w:t xml:space="preserve"> to the path and then return the path.</w:t>
+        <w:t>umns to the current value-1 and add both the number of rows and the number of columns to the path and then return the path.</w:t>
       </w:r>
     </w:p>
     <w:p>
@@ -1927,12 +1968,1244 @@
     </w:p>
     <w:p>
       <w:pPr>
+        <w:pStyle w:val="Heading1"/>
+      </w:pPr>
+      <w:bookmarkStart w:id="4" w:name="_Toc88406047"/>
+      <w:r>
+        <w:t>Planning and Timescales:</w:t>
+      </w:r>
+      <w:bookmarkEnd w:id="4"/>
+    </w:p>
+    <w:p>
+      <w:pPr>
         <w:rPr>
           <w:i/>
           <w:iCs/>
         </w:rPr>
       </w:pPr>
     </w:p>
+    <w:tbl>
+      <w:tblPr>
+        <w:tblStyle w:val="GridTable1Light"/>
+        <w:tblW w:w="0" w:type="auto"/>
+        <w:tblLook w:val="04A0" w:firstRow="1" w:lastRow="0" w:firstColumn="1" w:lastColumn="0" w:noHBand="0" w:noVBand="1"/>
+      </w:tblPr>
+      <w:tblGrid>
+        <w:gridCol w:w="2724"/>
+        <w:gridCol w:w="1375"/>
+        <w:gridCol w:w="1375"/>
+        <w:gridCol w:w="1152"/>
+        <w:gridCol w:w="2390"/>
+      </w:tblGrid>
+      <w:tr>
+        <w:trPr>
+          <w:cnfStyle w:val="100000000000" w:firstRow="1" w:lastRow="0" w:firstColumn="0" w:lastColumn="0" w:oddVBand="0" w:evenVBand="0" w:oddHBand="0" w:evenHBand="0" w:firstRowFirstColumn="0" w:firstRowLastColumn="0" w:lastRowFirstColumn="0" w:lastRowLastColumn="0"/>
+        </w:trPr>
+        <w:tc>
+          <w:tcPr>
+            <w:cnfStyle w:val="001000000000" w:firstRow="0" w:lastRow="0" w:firstColumn="1" w:lastColumn="0" w:oddVBand="0" w:evenVBand="0" w:oddHBand="0" w:evenHBand="0" w:firstRowFirstColumn="0" w:firstRowLastColumn="0" w:lastRowFirstColumn="0" w:lastRowLastColumn="0"/>
+            <w:tcW w:w="2724" w:type="dxa"/>
+          </w:tcPr>
+          <w:p>
+            <w:r>
+              <w:t>Task</w:t>
+            </w:r>
+          </w:p>
+        </w:tc>
+        <w:tc>
+          <w:tcPr>
+            <w:tcW w:w="1375" w:type="dxa"/>
+          </w:tcPr>
+          <w:p>
+            <w:pPr>
+              <w:cnfStyle w:val="100000000000" w:firstRow="1" w:lastRow="0" w:firstColumn="0" w:lastColumn="0" w:oddVBand="0" w:evenVBand="0" w:oddHBand="0" w:evenHBand="0" w:firstRowFirstColumn="0" w:firstRowLastColumn="0" w:lastRowFirstColumn="0" w:lastRowLastColumn="0"/>
+            </w:pPr>
+            <w:r>
+              <w:t>Start Date</w:t>
+            </w:r>
+          </w:p>
+        </w:tc>
+        <w:tc>
+          <w:tcPr>
+            <w:tcW w:w="1375" w:type="dxa"/>
+          </w:tcPr>
+          <w:p>
+            <w:pPr>
+              <w:cnfStyle w:val="100000000000" w:firstRow="1" w:lastRow="0" w:firstColumn="0" w:lastColumn="0" w:oddVBand="0" w:evenVBand="0" w:oddHBand="0" w:evenHBand="0" w:firstRowFirstColumn="0" w:firstRowLastColumn="0" w:lastRowFirstColumn="0" w:lastRowLastColumn="0"/>
+            </w:pPr>
+            <w:r>
+              <w:t>End Date</w:t>
+            </w:r>
+          </w:p>
+        </w:tc>
+        <w:tc>
+          <w:tcPr>
+            <w:tcW w:w="1152" w:type="dxa"/>
+          </w:tcPr>
+          <w:p>
+            <w:pPr>
+              <w:cnfStyle w:val="100000000000" w:firstRow="1" w:lastRow="0" w:firstColumn="0" w:lastColumn="0" w:oddVBand="0" w:evenVBand="0" w:oddHBand="0" w:evenHBand="0" w:firstRowFirstColumn="0" w:firstRowLastColumn="0" w:lastRowFirstColumn="0" w:lastRowLastColumn="0"/>
+            </w:pPr>
+            <w:r>
+              <w:t>Semester</w:t>
+            </w:r>
+          </w:p>
+        </w:tc>
+        <w:tc>
+          <w:tcPr>
+            <w:tcW w:w="2390" w:type="dxa"/>
+          </w:tcPr>
+          <w:p>
+            <w:pPr>
+              <w:cnfStyle w:val="100000000000" w:firstRow="1" w:lastRow="0" w:firstColumn="0" w:lastColumn="0" w:oddVBand="0" w:evenVBand="0" w:oddHBand="0" w:evenHBand="0" w:firstRowFirstColumn="0" w:firstRowLastColumn="0" w:lastRowFirstColumn="0" w:lastRowLastColumn="0"/>
+            </w:pPr>
+            <w:r>
+              <w:t>Status</w:t>
+            </w:r>
+          </w:p>
+        </w:tc>
+      </w:tr>
+      <w:tr>
+        <w:tc>
+          <w:tcPr>
+            <w:cnfStyle w:val="001000000000" w:firstRow="0" w:lastRow="0" w:firstColumn="1" w:lastColumn="0" w:oddVBand="0" w:evenVBand="0" w:oddHBand="0" w:evenHBand="0" w:firstRowFirstColumn="0" w:firstRowLastColumn="0" w:lastRowFirstColumn="0" w:lastRowLastColumn="0"/>
+            <w:tcW w:w="2724" w:type="dxa"/>
+          </w:tcPr>
+          <w:p>
+            <w:r>
+              <w:t>Research into existing approaches</w:t>
+            </w:r>
+          </w:p>
+        </w:tc>
+        <w:tc>
+          <w:tcPr>
+            <w:tcW w:w="1375" w:type="dxa"/>
+          </w:tcPr>
+          <w:p>
+            <w:pPr>
+              <w:cnfStyle w:val="000000000000" w:firstRow="0" w:lastRow="0" w:firstColumn="0" w:lastColumn="0" w:oddVBand="0" w:evenVBand="0" w:oddHBand="0" w:evenHBand="0" w:firstRowFirstColumn="0" w:firstRowLastColumn="0" w:lastRowFirstColumn="0" w:lastRowLastColumn="0"/>
+            </w:pPr>
+            <w:r>
+              <w:t>06/10/2021</w:t>
+            </w:r>
+          </w:p>
+        </w:tc>
+        <w:tc>
+          <w:tcPr>
+            <w:tcW w:w="1375" w:type="dxa"/>
+          </w:tcPr>
+          <w:p>
+            <w:pPr>
+              <w:cnfStyle w:val="000000000000" w:firstRow="0" w:lastRow="0" w:firstColumn="0" w:lastColumn="0" w:oddVBand="0" w:evenVBand="0" w:oddHBand="0" w:evenHBand="0" w:firstRowFirstColumn="0" w:firstRowLastColumn="0" w:lastRowFirstColumn="0" w:lastRowLastColumn="0"/>
+            </w:pPr>
+            <w:r>
+              <w:t>10/11/2021</w:t>
+            </w:r>
+          </w:p>
+        </w:tc>
+        <w:tc>
+          <w:tcPr>
+            <w:tcW w:w="1152" w:type="dxa"/>
+          </w:tcPr>
+          <w:p>
+            <w:pPr>
+              <w:cnfStyle w:val="000000000000" w:firstRow="0" w:lastRow="0" w:firstColumn="0" w:lastColumn="0" w:oddVBand="0" w:evenVBand="0" w:oddHBand="0" w:evenHBand="0" w:firstRowFirstColumn="0" w:firstRowLastColumn="0" w:lastRowFirstColumn="0" w:lastRowLastColumn="0"/>
+            </w:pPr>
+            <w:r>
+              <w:t>1</w:t>
+            </w:r>
+          </w:p>
+        </w:tc>
+        <w:tc>
+          <w:tcPr>
+            <w:tcW w:w="2390" w:type="dxa"/>
+          </w:tcPr>
+          <w:p>
+            <w:pPr>
+              <w:cnfStyle w:val="000000000000" w:firstRow="0" w:lastRow="0" w:firstColumn="0" w:lastColumn="0" w:oddVBand="0" w:evenVBand="0" w:oddHBand="0" w:evenHBand="0" w:firstRowFirstColumn="0" w:firstRowLastColumn="0" w:lastRowFirstColumn="0" w:lastRowLastColumn="0"/>
+            </w:pPr>
+            <w:r>
+              <w:t>Completed</w:t>
+            </w:r>
+          </w:p>
+        </w:tc>
+      </w:tr>
+      <w:tr>
+        <w:tc>
+          <w:tcPr>
+            <w:cnfStyle w:val="001000000000" w:firstRow="0" w:lastRow="0" w:firstColumn="1" w:lastColumn="0" w:oddVBand="0" w:evenVBand="0" w:oddHBand="0" w:evenHBand="0" w:firstRowFirstColumn="0" w:firstRowLastColumn="0" w:lastRowFirstColumn="0" w:lastRowLastColumn="0"/>
+            <w:tcW w:w="2724" w:type="dxa"/>
+          </w:tcPr>
+          <w:p>
+            <w:r>
+              <w:t>Familiarising myself with and understanding the mathematical element</w:t>
+            </w:r>
+          </w:p>
+        </w:tc>
+        <w:tc>
+          <w:tcPr>
+            <w:tcW w:w="1375" w:type="dxa"/>
+          </w:tcPr>
+          <w:p>
+            <w:pPr>
+              <w:cnfStyle w:val="000000000000" w:firstRow="0" w:lastRow="0" w:firstColumn="0" w:lastColumn="0" w:oddVBand="0" w:evenVBand="0" w:oddHBand="0" w:evenHBand="0" w:firstRowFirstColumn="0" w:firstRowLastColumn="0" w:lastRowFirstColumn="0" w:lastRowLastColumn="0"/>
+            </w:pPr>
+            <w:r>
+              <w:t>20/10/2021</w:t>
+            </w:r>
+          </w:p>
+        </w:tc>
+        <w:tc>
+          <w:tcPr>
+            <w:tcW w:w="1375" w:type="dxa"/>
+          </w:tcPr>
+          <w:p>
+            <w:pPr>
+              <w:cnfStyle w:val="000000000000" w:firstRow="0" w:lastRow="0" w:firstColumn="0" w:lastColumn="0" w:oddVBand="0" w:evenVBand="0" w:oddHBand="0" w:evenHBand="0" w:firstRowFirstColumn="0" w:firstRowLastColumn="0" w:lastRowFirstColumn="0" w:lastRowLastColumn="0"/>
+            </w:pPr>
+            <w:r>
+              <w:t>12/11/2021</w:t>
+            </w:r>
+          </w:p>
+        </w:tc>
+        <w:tc>
+          <w:tcPr>
+            <w:tcW w:w="1152" w:type="dxa"/>
+          </w:tcPr>
+          <w:p>
+            <w:pPr>
+              <w:cnfStyle w:val="000000000000" w:firstRow="0" w:lastRow="0" w:firstColumn="0" w:lastColumn="0" w:oddVBand="0" w:evenVBand="0" w:oddHBand="0" w:evenHBand="0" w:firstRowFirstColumn="0" w:firstRowLastColumn="0" w:lastRowFirstColumn="0" w:lastRowLastColumn="0"/>
+            </w:pPr>
+            <w:r>
+              <w:t>1</w:t>
+            </w:r>
+          </w:p>
+        </w:tc>
+        <w:tc>
+          <w:tcPr>
+            <w:tcW w:w="2390" w:type="dxa"/>
+          </w:tcPr>
+          <w:p>
+            <w:pPr>
+              <w:cnfStyle w:val="000000000000" w:firstRow="0" w:lastRow="0" w:firstColumn="0" w:lastColumn="0" w:oddVBand="0" w:evenVBand="0" w:oddHBand="0" w:evenHBand="0" w:firstRowFirstColumn="0" w:firstRowLastColumn="0" w:lastRowFirstColumn="0" w:lastRowLastColumn="0"/>
+            </w:pPr>
+            <w:r>
+              <w:t>Completed</w:t>
+            </w:r>
+          </w:p>
+        </w:tc>
+      </w:tr>
+      <w:tr>
+        <w:tc>
+          <w:tcPr>
+            <w:cnfStyle w:val="001000000000" w:firstRow="0" w:lastRow="0" w:firstColumn="1" w:lastColumn="0" w:oddVBand="0" w:evenVBand="0" w:oddHBand="0" w:evenHBand="0" w:firstRowFirstColumn="0" w:firstRowLastColumn="0" w:lastRowFirstColumn="0" w:lastRowLastColumn="0"/>
+            <w:tcW w:w="2724" w:type="dxa"/>
+          </w:tcPr>
+          <w:p>
+            <w:r>
+              <w:t>Creating a basic Keylogger prototype</w:t>
+            </w:r>
+          </w:p>
+        </w:tc>
+        <w:tc>
+          <w:tcPr>
+            <w:tcW w:w="1375" w:type="dxa"/>
+          </w:tcPr>
+          <w:p>
+            <w:pPr>
+              <w:cnfStyle w:val="000000000000" w:firstRow="0" w:lastRow="0" w:firstColumn="0" w:lastColumn="0" w:oddVBand="0" w:evenVBand="0" w:oddHBand="0" w:evenHBand="0" w:firstRowFirstColumn="0" w:firstRowLastColumn="0" w:lastRowFirstColumn="0" w:lastRowLastColumn="0"/>
+            </w:pPr>
+            <w:r>
+              <w:t>15/11/2021</w:t>
+            </w:r>
+          </w:p>
+        </w:tc>
+        <w:tc>
+          <w:tcPr>
+            <w:tcW w:w="1375" w:type="dxa"/>
+          </w:tcPr>
+          <w:p>
+            <w:pPr>
+              <w:cnfStyle w:val="000000000000" w:firstRow="0" w:lastRow="0" w:firstColumn="0" w:lastColumn="0" w:oddVBand="0" w:evenVBand="0" w:oddHBand="0" w:evenHBand="0" w:firstRowFirstColumn="0" w:firstRowLastColumn="0" w:lastRowFirstColumn="0" w:lastRowLastColumn="0"/>
+            </w:pPr>
+            <w:r>
+              <w:t>19/11/2021</w:t>
+            </w:r>
+          </w:p>
+        </w:tc>
+        <w:tc>
+          <w:tcPr>
+            <w:tcW w:w="1152" w:type="dxa"/>
+          </w:tcPr>
+          <w:p>
+            <w:pPr>
+              <w:cnfStyle w:val="000000000000" w:firstRow="0" w:lastRow="0" w:firstColumn="0" w:lastColumn="0" w:oddVBand="0" w:evenVBand="0" w:oddHBand="0" w:evenHBand="0" w:firstRowFirstColumn="0" w:firstRowLastColumn="0" w:lastRowFirstColumn="0" w:lastRowLastColumn="0"/>
+            </w:pPr>
+            <w:r>
+              <w:t>1</w:t>
+            </w:r>
+          </w:p>
+        </w:tc>
+        <w:tc>
+          <w:tcPr>
+            <w:tcW w:w="2390" w:type="dxa"/>
+          </w:tcPr>
+          <w:p>
+            <w:pPr>
+              <w:cnfStyle w:val="000000000000" w:firstRow="0" w:lastRow="0" w:firstColumn="0" w:lastColumn="0" w:oddVBand="0" w:evenVBand="0" w:oddHBand="0" w:evenHBand="0" w:firstRowFirstColumn="0" w:firstRowLastColumn="0" w:lastRowFirstColumn="0" w:lastRowLastColumn="0"/>
+            </w:pPr>
+            <w:r>
+              <w:t>Completed</w:t>
+            </w:r>
+          </w:p>
+        </w:tc>
+      </w:tr>
+      <w:tr>
+        <w:tc>
+          <w:tcPr>
+            <w:cnfStyle w:val="001000000000" w:firstRow="0" w:lastRow="0" w:firstColumn="1" w:lastColumn="0" w:oddVBand="0" w:evenVBand="0" w:oddHBand="0" w:evenHBand="0" w:firstRowFirstColumn="0" w:firstRowLastColumn="0" w:lastRowFirstColumn="0" w:lastRowLastColumn="0"/>
+            <w:tcW w:w="2724" w:type="dxa"/>
+          </w:tcPr>
+          <w:p>
+            <w:r>
+              <w:t>Creating a more advanced Keylogger prototype</w:t>
+            </w:r>
+          </w:p>
+        </w:tc>
+        <w:tc>
+          <w:tcPr>
+            <w:tcW w:w="1375" w:type="dxa"/>
+          </w:tcPr>
+          <w:p>
+            <w:pPr>
+              <w:cnfStyle w:val="000000000000" w:firstRow="0" w:lastRow="0" w:firstColumn="0" w:lastColumn="0" w:oddVBand="0" w:evenVBand="0" w:oddHBand="0" w:evenHBand="0" w:firstRowFirstColumn="0" w:firstRowLastColumn="0" w:lastRowFirstColumn="0" w:lastRowLastColumn="0"/>
+            </w:pPr>
+            <w:r>
+              <w:t>22/11/2021</w:t>
+            </w:r>
+          </w:p>
+        </w:tc>
+        <w:tc>
+          <w:tcPr>
+            <w:tcW w:w="1375" w:type="dxa"/>
+          </w:tcPr>
+          <w:p>
+            <w:pPr>
+              <w:cnfStyle w:val="000000000000" w:firstRow="0" w:lastRow="0" w:firstColumn="0" w:lastColumn="0" w:oddVBand="0" w:evenVBand="0" w:oddHBand="0" w:evenHBand="0" w:firstRowFirstColumn="0" w:firstRowLastColumn="0" w:lastRowFirstColumn="0" w:lastRowLastColumn="0"/>
+            </w:pPr>
+            <w:r>
+              <w:t>06/12/2021</w:t>
+            </w:r>
+          </w:p>
+        </w:tc>
+        <w:tc>
+          <w:tcPr>
+            <w:tcW w:w="1152" w:type="dxa"/>
+          </w:tcPr>
+          <w:p>
+            <w:pPr>
+              <w:cnfStyle w:val="000000000000" w:firstRow="0" w:lastRow="0" w:firstColumn="0" w:lastColumn="0" w:oddVBand="0" w:evenVBand="0" w:oddHBand="0" w:evenHBand="0" w:firstRowFirstColumn="0" w:firstRowLastColumn="0" w:lastRowFirstColumn="0" w:lastRowLastColumn="0"/>
+            </w:pPr>
+            <w:r>
+              <w:t>1</w:t>
+            </w:r>
+          </w:p>
+        </w:tc>
+        <w:tc>
+          <w:tcPr>
+            <w:tcW w:w="2390" w:type="dxa"/>
+          </w:tcPr>
+          <w:p>
+            <w:pPr>
+              <w:cnfStyle w:val="000000000000" w:firstRow="0" w:lastRow="0" w:firstColumn="0" w:lastColumn="0" w:oddVBand="0" w:evenVBand="0" w:oddHBand="0" w:evenHBand="0" w:firstRowFirstColumn="0" w:firstRowLastColumn="0" w:lastRowFirstColumn="0" w:lastRowLastColumn="0"/>
+            </w:pPr>
+            <w:r>
+              <w:t>In Progress</w:t>
+            </w:r>
+          </w:p>
+        </w:tc>
+      </w:tr>
+      <w:tr>
+        <w:tc>
+          <w:tcPr>
+            <w:cnfStyle w:val="001000000000" w:firstRow="0" w:lastRow="0" w:firstColumn="1" w:lastColumn="0" w:oddVBand="0" w:evenVBand="0" w:oddHBand="0" w:evenHBand="0" w:firstRowFirstColumn="0" w:firstRowLastColumn="0" w:lastRowFirstColumn="0" w:lastRowLastColumn="0"/>
+            <w:tcW w:w="2724" w:type="dxa"/>
+          </w:tcPr>
+          <w:p>
+            <w:r>
+              <w:t>Implementing profile storage</w:t>
+            </w:r>
+          </w:p>
+        </w:tc>
+        <w:tc>
+          <w:tcPr>
+            <w:tcW w:w="1375" w:type="dxa"/>
+          </w:tcPr>
+          <w:p>
+            <w:pPr>
+              <w:cnfStyle w:val="000000000000" w:firstRow="0" w:lastRow="0" w:firstColumn="0" w:lastColumn="0" w:oddVBand="0" w:evenVBand="0" w:oddHBand="0" w:evenHBand="0" w:firstRowFirstColumn="0" w:firstRowLastColumn="0" w:lastRowFirstColumn="0" w:lastRowLastColumn="0"/>
+            </w:pPr>
+            <w:r>
+              <w:t>07/12/2021</w:t>
+            </w:r>
+          </w:p>
+        </w:tc>
+        <w:tc>
+          <w:tcPr>
+            <w:tcW w:w="1375" w:type="dxa"/>
+          </w:tcPr>
+          <w:p>
+            <w:pPr>
+              <w:cnfStyle w:val="000000000000" w:firstRow="0" w:lastRow="0" w:firstColumn="0" w:lastColumn="0" w:oddVBand="0" w:evenVBand="0" w:oddHBand="0" w:evenHBand="0" w:firstRowFirstColumn="0" w:firstRowLastColumn="0" w:lastRowFirstColumn="0" w:lastRowLastColumn="0"/>
+            </w:pPr>
+            <w:r>
+              <w:t>22/12/2021</w:t>
+            </w:r>
+          </w:p>
+        </w:tc>
+        <w:tc>
+          <w:tcPr>
+            <w:tcW w:w="1152" w:type="dxa"/>
+          </w:tcPr>
+          <w:p>
+            <w:pPr>
+              <w:cnfStyle w:val="000000000000" w:firstRow="0" w:lastRow="0" w:firstColumn="0" w:lastColumn="0" w:oddVBand="0" w:evenVBand="0" w:oddHBand="0" w:evenHBand="0" w:firstRowFirstColumn="0" w:firstRowLastColumn="0" w:lastRowFirstColumn="0" w:lastRowLastColumn="0"/>
+            </w:pPr>
+            <w:r>
+              <w:t>1</w:t>
+            </w:r>
+          </w:p>
+        </w:tc>
+        <w:tc>
+          <w:tcPr>
+            <w:tcW w:w="2390" w:type="dxa"/>
+          </w:tcPr>
+          <w:p>
+            <w:pPr>
+              <w:cnfStyle w:val="000000000000" w:firstRow="0" w:lastRow="0" w:firstColumn="0" w:lastColumn="0" w:oddVBand="0" w:evenVBand="0" w:oddHBand="0" w:evenHBand="0" w:firstRowFirstColumn="0" w:firstRowLastColumn="0" w:lastRowFirstColumn="0" w:lastRowLastColumn="0"/>
+            </w:pPr>
+            <w:r>
+              <w:t>In Progress</w:t>
+            </w:r>
+          </w:p>
+          <w:p>
+            <w:pPr>
+              <w:cnfStyle w:val="000000000000" w:firstRow="0" w:lastRow="0" w:firstColumn="0" w:lastColumn="0" w:oddVBand="0" w:evenVBand="0" w:oddHBand="0" w:evenHBand="0" w:firstRowFirstColumn="0" w:firstRowLastColumn="0" w:lastRowFirstColumn="0" w:lastRowLastColumn="0"/>
+            </w:pPr>
+          </w:p>
+        </w:tc>
+      </w:tr>
+      <w:tr>
+        <w:tc>
+          <w:tcPr>
+            <w:cnfStyle w:val="001000000000" w:firstRow="0" w:lastRow="0" w:firstColumn="1" w:lastColumn="0" w:oddVBand="0" w:evenVBand="0" w:oddHBand="0" w:evenHBand="0" w:firstRowFirstColumn="0" w:firstRowLastColumn="0" w:lastRowFirstColumn="0" w:lastRowLastColumn="0"/>
+            <w:tcW w:w="2724" w:type="dxa"/>
+          </w:tcPr>
+          <w:p>
+            <w:r>
+              <w:t>Implementing secure login details storage</w:t>
+            </w:r>
+          </w:p>
+        </w:tc>
+        <w:tc>
+          <w:tcPr>
+            <w:tcW w:w="1375" w:type="dxa"/>
+          </w:tcPr>
+          <w:p>
+            <w:pPr>
+              <w:cnfStyle w:val="000000000000" w:firstRow="0" w:lastRow="0" w:firstColumn="0" w:lastColumn="0" w:oddVBand="0" w:evenVBand="0" w:oddHBand="0" w:evenHBand="0" w:firstRowFirstColumn="0" w:firstRowLastColumn="0" w:lastRowFirstColumn="0" w:lastRowLastColumn="0"/>
+            </w:pPr>
+            <w:r>
+              <w:t>23/12/2021</w:t>
+            </w:r>
+          </w:p>
+        </w:tc>
+        <w:tc>
+          <w:tcPr>
+            <w:tcW w:w="1375" w:type="dxa"/>
+          </w:tcPr>
+          <w:p>
+            <w:pPr>
+              <w:cnfStyle w:val="000000000000" w:firstRow="0" w:lastRow="0" w:firstColumn="0" w:lastColumn="0" w:oddVBand="0" w:evenVBand="0" w:oddHBand="0" w:evenHBand="0" w:firstRowFirstColumn="0" w:firstRowLastColumn="0" w:lastRowFirstColumn="0" w:lastRowLastColumn="0"/>
+            </w:pPr>
+            <w:r>
+              <w:t>31/12/2021</w:t>
+            </w:r>
+          </w:p>
+        </w:tc>
+        <w:tc>
+          <w:tcPr>
+            <w:tcW w:w="1152" w:type="dxa"/>
+          </w:tcPr>
+          <w:p>
+            <w:pPr>
+              <w:cnfStyle w:val="000000000000" w:firstRow="0" w:lastRow="0" w:firstColumn="0" w:lastColumn="0" w:oddVBand="0" w:evenVBand="0" w:oddHBand="0" w:evenHBand="0" w:firstRowFirstColumn="0" w:firstRowLastColumn="0" w:lastRowFirstColumn="0" w:lastRowLastColumn="0"/>
+            </w:pPr>
+            <w:r>
+              <w:t>1</w:t>
+            </w:r>
+          </w:p>
+        </w:tc>
+        <w:tc>
+          <w:tcPr>
+            <w:tcW w:w="2390" w:type="dxa"/>
+          </w:tcPr>
+          <w:p>
+            <w:pPr>
+              <w:cnfStyle w:val="000000000000" w:firstRow="0" w:lastRow="0" w:firstColumn="0" w:lastColumn="0" w:oddVBand="0" w:evenVBand="0" w:oddHBand="0" w:evenHBand="0" w:firstRowFirstColumn="0" w:firstRowLastColumn="0" w:lastRowFirstColumn="0" w:lastRowLastColumn="0"/>
+            </w:pPr>
+            <w:r>
+              <w:t>Not started</w:t>
+            </w:r>
+          </w:p>
+        </w:tc>
+      </w:tr>
+      <w:tr>
+        <w:tc>
+          <w:tcPr>
+            <w:cnfStyle w:val="001000000000" w:firstRow="0" w:lastRow="0" w:firstColumn="1" w:lastColumn="0" w:oddVBand="0" w:evenVBand="0" w:oddHBand="0" w:evenHBand="0" w:firstRowFirstColumn="0" w:firstRowLastColumn="0" w:lastRowFirstColumn="0" w:lastRowLastColumn="0"/>
+            <w:tcW w:w="2724" w:type="dxa"/>
+          </w:tcPr>
+          <w:p>
+            <w:pPr>
+              <w:rPr>
+                <w:b w:val="0"/>
+                <w:bCs w:val="0"/>
+              </w:rPr>
+            </w:pPr>
+            <w:r>
+              <w:t>Implementing the mathematical basis for the system</w:t>
+            </w:r>
+          </w:p>
+          <w:p/>
+        </w:tc>
+        <w:tc>
+          <w:tcPr>
+            <w:tcW w:w="1375" w:type="dxa"/>
+          </w:tcPr>
+          <w:p>
+            <w:pPr>
+              <w:cnfStyle w:val="000000000000" w:firstRow="0" w:lastRow="0" w:firstColumn="0" w:lastColumn="0" w:oddVBand="0" w:evenVBand="0" w:oddHBand="0" w:evenHBand="0" w:firstRowFirstColumn="0" w:firstRowLastColumn="0" w:lastRowFirstColumn="0" w:lastRowLastColumn="0"/>
+            </w:pPr>
+            <w:r>
+              <w:t>03/01/2021</w:t>
+            </w:r>
+          </w:p>
+        </w:tc>
+        <w:tc>
+          <w:tcPr>
+            <w:tcW w:w="1375" w:type="dxa"/>
+          </w:tcPr>
+          <w:p>
+            <w:pPr>
+              <w:cnfStyle w:val="000000000000" w:firstRow="0" w:lastRow="0" w:firstColumn="0" w:lastColumn="0" w:oddVBand="0" w:evenVBand="0" w:oddHBand="0" w:evenHBand="0" w:firstRowFirstColumn="0" w:firstRowLastColumn="0" w:lastRowFirstColumn="0" w:lastRowLastColumn="0"/>
+            </w:pPr>
+            <w:r>
+              <w:t>20/01/2022</w:t>
+            </w:r>
+          </w:p>
+        </w:tc>
+        <w:tc>
+          <w:tcPr>
+            <w:tcW w:w="1152" w:type="dxa"/>
+          </w:tcPr>
+          <w:p>
+            <w:pPr>
+              <w:cnfStyle w:val="000000000000" w:firstRow="0" w:lastRow="0" w:firstColumn="0" w:lastColumn="0" w:oddVBand="0" w:evenVBand="0" w:oddHBand="0" w:evenHBand="0" w:firstRowFirstColumn="0" w:firstRowLastColumn="0" w:lastRowFirstColumn="0" w:lastRowLastColumn="0"/>
+            </w:pPr>
+            <w:r>
+              <w:t>1</w:t>
+            </w:r>
+          </w:p>
+        </w:tc>
+        <w:tc>
+          <w:tcPr>
+            <w:tcW w:w="2390" w:type="dxa"/>
+          </w:tcPr>
+          <w:p>
+            <w:pPr>
+              <w:cnfStyle w:val="000000000000" w:firstRow="0" w:lastRow="0" w:firstColumn="0" w:lastColumn="0" w:oddVBand="0" w:evenVBand="0" w:oddHBand="0" w:evenHBand="0" w:firstRowFirstColumn="0" w:firstRowLastColumn="0" w:lastRowFirstColumn="0" w:lastRowLastColumn="0"/>
+            </w:pPr>
+            <w:r>
+              <w:t>Not started</w:t>
+            </w:r>
+          </w:p>
+        </w:tc>
+      </w:tr>
+      <w:tr>
+        <w:tc>
+          <w:tcPr>
+            <w:cnfStyle w:val="001000000000" w:firstRow="0" w:lastRow="0" w:firstColumn="1" w:lastColumn="0" w:oddVBand="0" w:evenVBand="0" w:oddHBand="0" w:evenHBand="0" w:firstRowFirstColumn="0" w:firstRowLastColumn="0" w:lastRowFirstColumn="0" w:lastRowLastColumn="0"/>
+            <w:tcW w:w="2724" w:type="dxa"/>
+          </w:tcPr>
+          <w:p>
+            <w:r>
+              <w:lastRenderedPageBreak/>
+              <w:t>Implementing the Dynamic Time Warping Algorithm</w:t>
+            </w:r>
+          </w:p>
+        </w:tc>
+        <w:tc>
+          <w:tcPr>
+            <w:tcW w:w="1375" w:type="dxa"/>
+          </w:tcPr>
+          <w:p>
+            <w:pPr>
+              <w:cnfStyle w:val="000000000000" w:firstRow="0" w:lastRow="0" w:firstColumn="0" w:lastColumn="0" w:oddVBand="0" w:evenVBand="0" w:oddHBand="0" w:evenHBand="0" w:firstRowFirstColumn="0" w:firstRowLastColumn="0" w:lastRowFirstColumn="0" w:lastRowLastColumn="0"/>
+            </w:pPr>
+            <w:r>
+              <w:t>21/01/2022</w:t>
+            </w:r>
+          </w:p>
+        </w:tc>
+        <w:tc>
+          <w:tcPr>
+            <w:tcW w:w="1375" w:type="dxa"/>
+          </w:tcPr>
+          <w:p>
+            <w:pPr>
+              <w:cnfStyle w:val="000000000000" w:firstRow="0" w:lastRow="0" w:firstColumn="0" w:lastColumn="0" w:oddVBand="0" w:evenVBand="0" w:oddHBand="0" w:evenHBand="0" w:firstRowFirstColumn="0" w:firstRowLastColumn="0" w:lastRowFirstColumn="0" w:lastRowLastColumn="0"/>
+            </w:pPr>
+            <w:r>
+              <w:t>02/02/2022</w:t>
+            </w:r>
+          </w:p>
+        </w:tc>
+        <w:tc>
+          <w:tcPr>
+            <w:tcW w:w="1152" w:type="dxa"/>
+          </w:tcPr>
+          <w:p>
+            <w:pPr>
+              <w:cnfStyle w:val="000000000000" w:firstRow="0" w:lastRow="0" w:firstColumn="0" w:lastColumn="0" w:oddVBand="0" w:evenVBand="0" w:oddHBand="0" w:evenHBand="0" w:firstRowFirstColumn="0" w:firstRowLastColumn="0" w:lastRowFirstColumn="0" w:lastRowLastColumn="0"/>
+            </w:pPr>
+            <w:r>
+              <w:t>2</w:t>
+            </w:r>
+          </w:p>
+        </w:tc>
+        <w:tc>
+          <w:tcPr>
+            <w:tcW w:w="2390" w:type="dxa"/>
+          </w:tcPr>
+          <w:p>
+            <w:pPr>
+              <w:cnfStyle w:val="000000000000" w:firstRow="0" w:lastRow="0" w:firstColumn="0" w:lastColumn="0" w:oddVBand="0" w:evenVBand="0" w:oddHBand="0" w:evenHBand="0" w:firstRowFirstColumn="0" w:firstRowLastColumn="0" w:lastRowFirstColumn="0" w:lastRowLastColumn="0"/>
+            </w:pPr>
+            <w:r>
+              <w:t>Not started</w:t>
+            </w:r>
+          </w:p>
+        </w:tc>
+      </w:tr>
+      <w:tr>
+        <w:tc>
+          <w:tcPr>
+            <w:cnfStyle w:val="001000000000" w:firstRow="0" w:lastRow="0" w:firstColumn="1" w:lastColumn="0" w:oddVBand="0" w:evenVBand="0" w:oddHBand="0" w:evenHBand="0" w:firstRowFirstColumn="0" w:firstRowLastColumn="0" w:lastRowFirstColumn="0" w:lastRowLastColumn="0"/>
+            <w:tcW w:w="2724" w:type="dxa"/>
+          </w:tcPr>
+          <w:p>
+            <w:r>
+              <w:t xml:space="preserve">Implement </w:t>
+            </w:r>
+            <w:proofErr w:type="spellStart"/>
+            <w:r>
+              <w:t>Wigners</w:t>
+            </w:r>
+            <w:proofErr w:type="spellEnd"/>
+            <w:r>
+              <w:t xml:space="preserve"> Distribution</w:t>
+            </w:r>
+          </w:p>
+        </w:tc>
+        <w:tc>
+          <w:tcPr>
+            <w:tcW w:w="1375" w:type="dxa"/>
+          </w:tcPr>
+          <w:p>
+            <w:pPr>
+              <w:cnfStyle w:val="000000000000" w:firstRow="0" w:lastRow="0" w:firstColumn="0" w:lastColumn="0" w:oddVBand="0" w:evenVBand="0" w:oddHBand="0" w:evenHBand="0" w:firstRowFirstColumn="0" w:firstRowLastColumn="0" w:lastRowFirstColumn="0" w:lastRowLastColumn="0"/>
+            </w:pPr>
+            <w:r>
+              <w:t>03/02/2022</w:t>
+            </w:r>
+          </w:p>
+        </w:tc>
+        <w:tc>
+          <w:tcPr>
+            <w:tcW w:w="1375" w:type="dxa"/>
+          </w:tcPr>
+          <w:p>
+            <w:pPr>
+              <w:cnfStyle w:val="000000000000" w:firstRow="0" w:lastRow="0" w:firstColumn="0" w:lastColumn="0" w:oddVBand="0" w:evenVBand="0" w:oddHBand="0" w:evenHBand="0" w:firstRowFirstColumn="0" w:firstRowLastColumn="0" w:lastRowFirstColumn="0" w:lastRowLastColumn="0"/>
+            </w:pPr>
+            <w:r>
+              <w:t>18/02/2022</w:t>
+            </w:r>
+          </w:p>
+        </w:tc>
+        <w:tc>
+          <w:tcPr>
+            <w:tcW w:w="1152" w:type="dxa"/>
+          </w:tcPr>
+          <w:p>
+            <w:pPr>
+              <w:cnfStyle w:val="000000000000" w:firstRow="0" w:lastRow="0" w:firstColumn="0" w:lastColumn="0" w:oddVBand="0" w:evenVBand="0" w:oddHBand="0" w:evenHBand="0" w:firstRowFirstColumn="0" w:firstRowLastColumn="0" w:lastRowFirstColumn="0" w:lastRowLastColumn="0"/>
+            </w:pPr>
+            <w:r>
+              <w:t>2</w:t>
+            </w:r>
+          </w:p>
+        </w:tc>
+        <w:tc>
+          <w:tcPr>
+            <w:tcW w:w="2390" w:type="dxa"/>
+          </w:tcPr>
+          <w:p>
+            <w:pPr>
+              <w:cnfStyle w:val="000000000000" w:firstRow="0" w:lastRow="0" w:firstColumn="0" w:lastColumn="0" w:oddVBand="0" w:evenVBand="0" w:oddHBand="0" w:evenHBand="0" w:firstRowFirstColumn="0" w:firstRowLastColumn="0" w:lastRowFirstColumn="0" w:lastRowLastColumn="0"/>
+            </w:pPr>
+            <w:r>
+              <w:t>Not started</w:t>
+            </w:r>
+          </w:p>
+        </w:tc>
+      </w:tr>
+      <w:tr>
+        <w:tc>
+          <w:tcPr>
+            <w:cnfStyle w:val="001000000000" w:firstRow="0" w:lastRow="0" w:firstColumn="1" w:lastColumn="0" w:oddVBand="0" w:evenVBand="0" w:oddHBand="0" w:evenHBand="0" w:firstRowFirstColumn="0" w:firstRowLastColumn="0" w:lastRowFirstColumn="0" w:lastRowLastColumn="0"/>
+            <w:tcW w:w="2724" w:type="dxa"/>
+          </w:tcPr>
+          <w:p>
+            <w:r>
+              <w:t>Implementing the similarity measure</w:t>
+            </w:r>
+          </w:p>
+        </w:tc>
+        <w:tc>
+          <w:tcPr>
+            <w:tcW w:w="1375" w:type="dxa"/>
+          </w:tcPr>
+          <w:p>
+            <w:pPr>
+              <w:cnfStyle w:val="000000000000" w:firstRow="0" w:lastRow="0" w:firstColumn="0" w:lastColumn="0" w:oddVBand="0" w:evenVBand="0" w:oddHBand="0" w:evenHBand="0" w:firstRowFirstColumn="0" w:firstRowLastColumn="0" w:lastRowFirstColumn="0" w:lastRowLastColumn="0"/>
+            </w:pPr>
+            <w:r>
+              <w:t>21/02/2022</w:t>
+            </w:r>
+          </w:p>
+        </w:tc>
+        <w:tc>
+          <w:tcPr>
+            <w:tcW w:w="1375" w:type="dxa"/>
+          </w:tcPr>
+          <w:p>
+            <w:pPr>
+              <w:cnfStyle w:val="000000000000" w:firstRow="0" w:lastRow="0" w:firstColumn="0" w:lastColumn="0" w:oddVBand="0" w:evenVBand="0" w:oddHBand="0" w:evenHBand="0" w:firstRowFirstColumn="0" w:firstRowLastColumn="0" w:lastRowFirstColumn="0" w:lastRowLastColumn="0"/>
+            </w:pPr>
+            <w:r>
+              <w:t>03/03/2022</w:t>
+            </w:r>
+          </w:p>
+        </w:tc>
+        <w:tc>
+          <w:tcPr>
+            <w:tcW w:w="1152" w:type="dxa"/>
+          </w:tcPr>
+          <w:p>
+            <w:pPr>
+              <w:cnfStyle w:val="000000000000" w:firstRow="0" w:lastRow="0" w:firstColumn="0" w:lastColumn="0" w:oddVBand="0" w:evenVBand="0" w:oddHBand="0" w:evenHBand="0" w:firstRowFirstColumn="0" w:firstRowLastColumn="0" w:lastRowFirstColumn="0" w:lastRowLastColumn="0"/>
+            </w:pPr>
+            <w:r>
+              <w:t>2</w:t>
+            </w:r>
+          </w:p>
+        </w:tc>
+        <w:tc>
+          <w:tcPr>
+            <w:tcW w:w="2390" w:type="dxa"/>
+          </w:tcPr>
+          <w:p>
+            <w:pPr>
+              <w:cnfStyle w:val="000000000000" w:firstRow="0" w:lastRow="0" w:firstColumn="0" w:lastColumn="0" w:oddVBand="0" w:evenVBand="0" w:oddHBand="0" w:evenHBand="0" w:firstRowFirstColumn="0" w:firstRowLastColumn="0" w:lastRowFirstColumn="0" w:lastRowLastColumn="0"/>
+            </w:pPr>
+            <w:r>
+              <w:t>Not started</w:t>
+            </w:r>
+          </w:p>
+        </w:tc>
+      </w:tr>
+      <w:tr>
+        <w:tc>
+          <w:tcPr>
+            <w:cnfStyle w:val="001000000000" w:firstRow="0" w:lastRow="0" w:firstColumn="1" w:lastColumn="0" w:oddVBand="0" w:evenVBand="0" w:oddHBand="0" w:evenHBand="0" w:firstRowFirstColumn="0" w:firstRowLastColumn="0" w:lastRowFirstColumn="0" w:lastRowLastColumn="0"/>
+            <w:tcW w:w="2724" w:type="dxa"/>
+          </w:tcPr>
+          <w:p>
+            <w:r>
+              <w:t>Implementing the registration system</w:t>
+            </w:r>
+          </w:p>
+        </w:tc>
+        <w:tc>
+          <w:tcPr>
+            <w:tcW w:w="1375" w:type="dxa"/>
+          </w:tcPr>
+          <w:p>
+            <w:pPr>
+              <w:cnfStyle w:val="000000000000" w:firstRow="0" w:lastRow="0" w:firstColumn="0" w:lastColumn="0" w:oddVBand="0" w:evenVBand="0" w:oddHBand="0" w:evenHBand="0" w:firstRowFirstColumn="0" w:firstRowLastColumn="0" w:lastRowFirstColumn="0" w:lastRowLastColumn="0"/>
+            </w:pPr>
+            <w:r>
+              <w:t>04/03/2022</w:t>
+            </w:r>
+          </w:p>
+        </w:tc>
+        <w:tc>
+          <w:tcPr>
+            <w:tcW w:w="1375" w:type="dxa"/>
+          </w:tcPr>
+          <w:p>
+            <w:pPr>
+              <w:cnfStyle w:val="000000000000" w:firstRow="0" w:lastRow="0" w:firstColumn="0" w:lastColumn="0" w:oddVBand="0" w:evenVBand="0" w:oddHBand="0" w:evenHBand="0" w:firstRowFirstColumn="0" w:firstRowLastColumn="0" w:lastRowFirstColumn="0" w:lastRowLastColumn="0"/>
+            </w:pPr>
+            <w:r>
+              <w:t>16/03/2022</w:t>
+            </w:r>
+          </w:p>
+        </w:tc>
+        <w:tc>
+          <w:tcPr>
+            <w:tcW w:w="1152" w:type="dxa"/>
+          </w:tcPr>
+          <w:p>
+            <w:pPr>
+              <w:cnfStyle w:val="000000000000" w:firstRow="0" w:lastRow="0" w:firstColumn="0" w:lastColumn="0" w:oddVBand="0" w:evenVBand="0" w:oddHBand="0" w:evenHBand="0" w:firstRowFirstColumn="0" w:firstRowLastColumn="0" w:lastRowFirstColumn="0" w:lastRowLastColumn="0"/>
+            </w:pPr>
+            <w:r>
+              <w:t>2</w:t>
+            </w:r>
+          </w:p>
+        </w:tc>
+        <w:tc>
+          <w:tcPr>
+            <w:tcW w:w="2390" w:type="dxa"/>
+          </w:tcPr>
+          <w:p>
+            <w:pPr>
+              <w:cnfStyle w:val="000000000000" w:firstRow="0" w:lastRow="0" w:firstColumn="0" w:lastColumn="0" w:oddVBand="0" w:evenVBand="0" w:oddHBand="0" w:evenHBand="0" w:firstRowFirstColumn="0" w:firstRowLastColumn="0" w:lastRowFirstColumn="0" w:lastRowLastColumn="0"/>
+            </w:pPr>
+            <w:r>
+              <w:t>Not started</w:t>
+            </w:r>
+          </w:p>
+        </w:tc>
+      </w:tr>
+      <w:tr>
+        <w:tc>
+          <w:tcPr>
+            <w:cnfStyle w:val="001000000000" w:firstRow="0" w:lastRow="0" w:firstColumn="1" w:lastColumn="0" w:oddVBand="0" w:evenVBand="0" w:oddHBand="0" w:evenHBand="0" w:firstRowFirstColumn="0" w:firstRowLastColumn="0" w:lastRowFirstColumn="0" w:lastRowLastColumn="0"/>
+            <w:tcW w:w="2724" w:type="dxa"/>
+          </w:tcPr>
+          <w:p>
+            <w:r>
+              <w:t>Implementing the login system</w:t>
+            </w:r>
+          </w:p>
+        </w:tc>
+        <w:tc>
+          <w:tcPr>
+            <w:tcW w:w="1375" w:type="dxa"/>
+          </w:tcPr>
+          <w:p>
+            <w:pPr>
+              <w:cnfStyle w:val="000000000000" w:firstRow="0" w:lastRow="0" w:firstColumn="0" w:lastColumn="0" w:oddVBand="0" w:evenVBand="0" w:oddHBand="0" w:evenHBand="0" w:firstRowFirstColumn="0" w:firstRowLastColumn="0" w:lastRowFirstColumn="0" w:lastRowLastColumn="0"/>
+            </w:pPr>
+            <w:r>
+              <w:t>17/03/2022</w:t>
+            </w:r>
+          </w:p>
+        </w:tc>
+        <w:tc>
+          <w:tcPr>
+            <w:tcW w:w="1375" w:type="dxa"/>
+          </w:tcPr>
+          <w:p>
+            <w:pPr>
+              <w:cnfStyle w:val="000000000000" w:firstRow="0" w:lastRow="0" w:firstColumn="0" w:lastColumn="0" w:oddVBand="0" w:evenVBand="0" w:oddHBand="0" w:evenHBand="0" w:firstRowFirstColumn="0" w:firstRowLastColumn="0" w:lastRowFirstColumn="0" w:lastRowLastColumn="0"/>
+            </w:pPr>
+            <w:r>
+              <w:t>25/03/2022</w:t>
+            </w:r>
+          </w:p>
+        </w:tc>
+        <w:tc>
+          <w:tcPr>
+            <w:tcW w:w="1152" w:type="dxa"/>
+          </w:tcPr>
+          <w:p>
+            <w:pPr>
+              <w:cnfStyle w:val="000000000000" w:firstRow="0" w:lastRow="0" w:firstColumn="0" w:lastColumn="0" w:oddVBand="0" w:evenVBand="0" w:oddHBand="0" w:evenHBand="0" w:firstRowFirstColumn="0" w:firstRowLastColumn="0" w:lastRowFirstColumn="0" w:lastRowLastColumn="0"/>
+            </w:pPr>
+            <w:r>
+              <w:t>2</w:t>
+            </w:r>
+          </w:p>
+        </w:tc>
+        <w:tc>
+          <w:tcPr>
+            <w:tcW w:w="2390" w:type="dxa"/>
+          </w:tcPr>
+          <w:p>
+            <w:pPr>
+              <w:cnfStyle w:val="000000000000" w:firstRow="0" w:lastRow="0" w:firstColumn="0" w:lastColumn="0" w:oddVBand="0" w:evenVBand="0" w:oddHBand="0" w:evenHBand="0" w:firstRowFirstColumn="0" w:firstRowLastColumn="0" w:lastRowFirstColumn="0" w:lastRowLastColumn="0"/>
+            </w:pPr>
+            <w:r>
+              <w:t>Not started</w:t>
+            </w:r>
+          </w:p>
+        </w:tc>
+      </w:tr>
+      <w:tr>
+        <w:tc>
+          <w:tcPr>
+            <w:cnfStyle w:val="001000000000" w:firstRow="0" w:lastRow="0" w:firstColumn="1" w:lastColumn="0" w:oddVBand="0" w:evenVBand="0" w:oddHBand="0" w:evenHBand="0" w:firstRowFirstColumn="0" w:firstRowLastColumn="0" w:lastRowFirstColumn="0" w:lastRowLastColumn="0"/>
+            <w:tcW w:w="2724" w:type="dxa"/>
+          </w:tcPr>
+          <w:p>
+            <w:r>
+              <w:t>Optimisation</w:t>
+            </w:r>
+          </w:p>
+        </w:tc>
+        <w:tc>
+          <w:tcPr>
+            <w:tcW w:w="1375" w:type="dxa"/>
+          </w:tcPr>
+          <w:p>
+            <w:pPr>
+              <w:cnfStyle w:val="000000000000" w:firstRow="0" w:lastRow="0" w:firstColumn="0" w:lastColumn="0" w:oddVBand="0" w:evenVBand="0" w:oddHBand="0" w:evenHBand="0" w:firstRowFirstColumn="0" w:firstRowLastColumn="0" w:lastRowFirstColumn="0" w:lastRowLastColumn="0"/>
+            </w:pPr>
+            <w:r>
+              <w:t>28/03/2022</w:t>
+            </w:r>
+          </w:p>
+        </w:tc>
+        <w:tc>
+          <w:tcPr>
+            <w:tcW w:w="1375" w:type="dxa"/>
+          </w:tcPr>
+          <w:p>
+            <w:pPr>
+              <w:cnfStyle w:val="000000000000" w:firstRow="0" w:lastRow="0" w:firstColumn="0" w:lastColumn="0" w:oddVBand="0" w:evenVBand="0" w:oddHBand="0" w:evenHBand="0" w:firstRowFirstColumn="0" w:firstRowLastColumn="0" w:lastRowFirstColumn="0" w:lastRowLastColumn="0"/>
+            </w:pPr>
+            <w:r>
+              <w:t>06/04/2022</w:t>
+            </w:r>
+          </w:p>
+        </w:tc>
+        <w:tc>
+          <w:tcPr>
+            <w:tcW w:w="1152" w:type="dxa"/>
+          </w:tcPr>
+          <w:p>
+            <w:pPr>
+              <w:cnfStyle w:val="000000000000" w:firstRow="0" w:lastRow="0" w:firstColumn="0" w:lastColumn="0" w:oddVBand="0" w:evenVBand="0" w:oddHBand="0" w:evenHBand="0" w:firstRowFirstColumn="0" w:firstRowLastColumn="0" w:lastRowFirstColumn="0" w:lastRowLastColumn="0"/>
+            </w:pPr>
+            <w:r>
+              <w:t>2</w:t>
+            </w:r>
+          </w:p>
+        </w:tc>
+        <w:tc>
+          <w:tcPr>
+            <w:tcW w:w="2390" w:type="dxa"/>
+          </w:tcPr>
+          <w:p>
+            <w:pPr>
+              <w:cnfStyle w:val="000000000000" w:firstRow="0" w:lastRow="0" w:firstColumn="0" w:lastColumn="0" w:oddVBand="0" w:evenVBand="0" w:oddHBand="0" w:evenHBand="0" w:firstRowFirstColumn="0" w:firstRowLastColumn="0" w:lastRowFirstColumn="0" w:lastRowLastColumn="0"/>
+            </w:pPr>
+            <w:r>
+              <w:t>Not started</w:t>
+            </w:r>
+          </w:p>
+        </w:tc>
+      </w:tr>
+      <w:tr>
+        <w:tc>
+          <w:tcPr>
+            <w:cnfStyle w:val="001000000000" w:firstRow="0" w:lastRow="0" w:firstColumn="1" w:lastColumn="0" w:oddVBand="0" w:evenVBand="0" w:oddHBand="0" w:evenHBand="0" w:firstRowFirstColumn="0" w:firstRowLastColumn="0" w:lastRowFirstColumn="0" w:lastRowLastColumn="0"/>
+            <w:tcW w:w="2724" w:type="dxa"/>
+          </w:tcPr>
+          <w:p>
+            <w:r>
+              <w:t>Refactoring</w:t>
+            </w:r>
+          </w:p>
+        </w:tc>
+        <w:tc>
+          <w:tcPr>
+            <w:tcW w:w="1375" w:type="dxa"/>
+          </w:tcPr>
+          <w:p>
+            <w:pPr>
+              <w:cnfStyle w:val="000000000000" w:firstRow="0" w:lastRow="0" w:firstColumn="0" w:lastColumn="0" w:oddVBand="0" w:evenVBand="0" w:oddHBand="0" w:evenHBand="0" w:firstRowFirstColumn="0" w:firstRowLastColumn="0" w:lastRowFirstColumn="0" w:lastRowLastColumn="0"/>
+            </w:pPr>
+            <w:r>
+              <w:t>07/04/2022</w:t>
+            </w:r>
+          </w:p>
+        </w:tc>
+        <w:tc>
+          <w:tcPr>
+            <w:tcW w:w="1375" w:type="dxa"/>
+          </w:tcPr>
+          <w:p>
+            <w:pPr>
+              <w:cnfStyle w:val="000000000000" w:firstRow="0" w:lastRow="0" w:firstColumn="0" w:lastColumn="0" w:oddVBand="0" w:evenVBand="0" w:oddHBand="0" w:evenHBand="0" w:firstRowFirstColumn="0" w:firstRowLastColumn="0" w:lastRowFirstColumn="0" w:lastRowLastColumn="0"/>
+            </w:pPr>
+            <w:r>
+              <w:t>18/04/2022</w:t>
+            </w:r>
+          </w:p>
+        </w:tc>
+        <w:tc>
+          <w:tcPr>
+            <w:tcW w:w="1152" w:type="dxa"/>
+          </w:tcPr>
+          <w:p>
+            <w:pPr>
+              <w:cnfStyle w:val="000000000000" w:firstRow="0" w:lastRow="0" w:firstColumn="0" w:lastColumn="0" w:oddVBand="0" w:evenVBand="0" w:oddHBand="0" w:evenHBand="0" w:firstRowFirstColumn="0" w:firstRowLastColumn="0" w:lastRowFirstColumn="0" w:lastRowLastColumn="0"/>
+            </w:pPr>
+            <w:r>
+              <w:t>2</w:t>
+            </w:r>
+          </w:p>
+        </w:tc>
+        <w:tc>
+          <w:tcPr>
+            <w:tcW w:w="2390" w:type="dxa"/>
+          </w:tcPr>
+          <w:p>
+            <w:pPr>
+              <w:cnfStyle w:val="000000000000" w:firstRow="0" w:lastRow="0" w:firstColumn="0" w:lastColumn="0" w:oddVBand="0" w:evenVBand="0" w:oddHBand="0" w:evenHBand="0" w:firstRowFirstColumn="0" w:firstRowLastColumn="0" w:lastRowFirstColumn="0" w:lastRowLastColumn="0"/>
+            </w:pPr>
+            <w:r>
+              <w:t>Not started</w:t>
+            </w:r>
+          </w:p>
+        </w:tc>
+      </w:tr>
+      <w:tr>
+        <w:tc>
+          <w:tcPr>
+            <w:cnfStyle w:val="001000000000" w:firstRow="0" w:lastRow="0" w:firstColumn="1" w:lastColumn="0" w:oddVBand="0" w:evenVBand="0" w:oddHBand="0" w:evenHBand="0" w:firstRowFirstColumn="0" w:firstRowLastColumn="0" w:lastRowFirstColumn="0" w:lastRowLastColumn="0"/>
+            <w:tcW w:w="2724" w:type="dxa"/>
+          </w:tcPr>
+          <w:p>
+            <w:r>
+              <w:t>Testing and Hand</w:t>
+            </w:r>
+            <w:r>
+              <w:t xml:space="preserve"> I</w:t>
+            </w:r>
+            <w:r>
+              <w:t>n</w:t>
+            </w:r>
+          </w:p>
+        </w:tc>
+        <w:tc>
+          <w:tcPr>
+            <w:tcW w:w="1375" w:type="dxa"/>
+          </w:tcPr>
+          <w:p>
+            <w:pPr>
+              <w:cnfStyle w:val="000000000000" w:firstRow="0" w:lastRow="0" w:firstColumn="0" w:lastColumn="0" w:oddVBand="0" w:evenVBand="0" w:oddHBand="0" w:evenHBand="0" w:firstRowFirstColumn="0" w:firstRowLastColumn="0" w:lastRowFirstColumn="0" w:lastRowLastColumn="0"/>
+            </w:pPr>
+            <w:r>
+              <w:t>19/04/2022</w:t>
+            </w:r>
+          </w:p>
+        </w:tc>
+        <w:tc>
+          <w:tcPr>
+            <w:tcW w:w="1375" w:type="dxa"/>
+          </w:tcPr>
+          <w:p>
+            <w:pPr>
+              <w:cnfStyle w:val="000000000000" w:firstRow="0" w:lastRow="0" w:firstColumn="0" w:lastColumn="0" w:oddVBand="0" w:evenVBand="0" w:oddHBand="0" w:evenHBand="0" w:firstRowFirstColumn="0" w:firstRowLastColumn="0" w:lastRowFirstColumn="0" w:lastRowLastColumn="0"/>
+            </w:pPr>
+            <w:r>
+              <w:t>05/05/2022</w:t>
+            </w:r>
+          </w:p>
+        </w:tc>
+        <w:tc>
+          <w:tcPr>
+            <w:tcW w:w="1152" w:type="dxa"/>
+          </w:tcPr>
+          <w:p>
+            <w:pPr>
+              <w:cnfStyle w:val="000000000000" w:firstRow="0" w:lastRow="0" w:firstColumn="0" w:lastColumn="0" w:oddVBand="0" w:evenVBand="0" w:oddHBand="0" w:evenHBand="0" w:firstRowFirstColumn="0" w:firstRowLastColumn="0" w:lastRowFirstColumn="0" w:lastRowLastColumn="0"/>
+            </w:pPr>
+            <w:r>
+              <w:t>2</w:t>
+            </w:r>
+          </w:p>
+        </w:tc>
+        <w:tc>
+          <w:tcPr>
+            <w:tcW w:w="2390" w:type="dxa"/>
+          </w:tcPr>
+          <w:p>
+            <w:pPr>
+              <w:cnfStyle w:val="000000000000" w:firstRow="0" w:lastRow="0" w:firstColumn="0" w:lastColumn="0" w:oddVBand="0" w:evenVBand="0" w:oddHBand="0" w:evenHBand="0" w:firstRowFirstColumn="0" w:firstRowLastColumn="0" w:lastRowFirstColumn="0" w:lastRowLastColumn="0"/>
+            </w:pPr>
+            <w:r>
+              <w:t>Not started</w:t>
+            </w:r>
+          </w:p>
+        </w:tc>
+      </w:tr>
+    </w:tbl>
+    <w:p/>
+    <w:p>
+      <w:r>
+        <w:t xml:space="preserve">This is my list of all the tasks that need to be completed before the final version of the system. Some tasks such as implementing the mathematical basis for the system I’ve allocated more for because this is the step in which </w:t>
+      </w:r>
+      <w:r>
+        <w:t>most of</w:t>
+      </w:r>
+      <w:r>
+        <w:t xml:space="preserve"> the system is based upon and as such it’s important to get </w:t>
+      </w:r>
+      <w:r>
+        <w:t>it working efficiently and to get it 100% correct</w:t>
+      </w:r>
+      <w:r>
+        <w:t xml:space="preserve">. Furthermore, I decided that having a large </w:t>
+      </w:r>
+      <w:r>
+        <w:t xml:space="preserve">optimisation, </w:t>
+      </w:r>
+      <w:r>
+        <w:t>refactoring</w:t>
+      </w:r>
+      <w:r>
+        <w:t xml:space="preserve"> and </w:t>
+      </w:r>
+      <w:r>
+        <w:t xml:space="preserve">testing stage is important </w:t>
+      </w:r>
+      <w:r>
+        <w:t xml:space="preserve">because the way in which the system is designed makes testing difficult with only one person and as such in these stages I will need to make use of other people which will take more time. Furthermore, as performance of the system is a large success condition of the </w:t>
+      </w:r>
+      <w:proofErr w:type="gramStart"/>
+      <w:r>
+        <w:t>system</w:t>
+      </w:r>
+      <w:proofErr w:type="gramEnd"/>
+      <w:r>
+        <w:t xml:space="preserve"> so I wanted a lot of time to get as much performance out of it as possible.</w:t>
+      </w:r>
+    </w:p>
+    <w:p/>
+    <w:p>
+      <w:r>
+        <w:t xml:space="preserve">In figure 4, you can see the same data represented in a </w:t>
+      </w:r>
+      <w:proofErr w:type="spellStart"/>
+      <w:r>
+        <w:t>gantt</w:t>
+      </w:r>
+      <w:proofErr w:type="spellEnd"/>
+      <w:r>
+        <w:t xml:space="preserve"> chart with the prerequisites shown</w:t>
+      </w:r>
+      <w:r>
+        <w:t>. In figure 5, is the tasks for just semester 1 and in figure 6 just the tasks for semester 2.</w:t>
+      </w:r>
+    </w:p>
+    <w:p>
+      <w:pPr>
+        <w:keepNext/>
+      </w:pPr>
+      <w:r>
+        <w:rPr>
+          <w:noProof/>
+        </w:rPr>
+        <w:drawing>
+          <wp:inline distT="0" distB="0" distL="0" distR="0" wp14:anchorId="0F9A802F" wp14:editId="57E7C0D9">
+            <wp:extent cx="5731510" cy="1370965"/>
+            <wp:effectExtent l="0" t="0" r="0" b="635"/>
+            <wp:docPr id="2" name="Picture 2" descr="A picture containing chart&#10;&#10;Description automatically generated"/>
+            <wp:cNvGraphicFramePr>
+              <a:graphicFrameLocks xmlns:a="http://schemas.openxmlformats.org/drawingml/2006/main" noChangeAspect="1"/>
+            </wp:cNvGraphicFramePr>
+            <a:graphic xmlns:a="http://schemas.openxmlformats.org/drawingml/2006/main">
+              <a:graphicData uri="http://schemas.openxmlformats.org/drawingml/2006/picture">
+                <pic:pic xmlns:pic="http://schemas.openxmlformats.org/drawingml/2006/picture">
+                  <pic:nvPicPr>
+                    <pic:cNvPr id="2" name="Picture 2" descr="A picture containing chart&#10;&#10;Description automatically generated"/>
+                    <pic:cNvPicPr/>
+                  </pic:nvPicPr>
+                  <pic:blipFill>
+                    <a:blip r:embed="rId9" cstate="print">
+                      <a:extLst>
+                        <a:ext uri="{28A0092B-C50C-407E-A947-70E740481C1C}">
+                          <a14:useLocalDpi xmlns:a14="http://schemas.microsoft.com/office/drawing/2010/main" val="0"/>
+                        </a:ext>
+                      </a:extLst>
+                    </a:blip>
+                    <a:stretch>
+                      <a:fillRect/>
+                    </a:stretch>
+                  </pic:blipFill>
+                  <pic:spPr>
+                    <a:xfrm>
+                      <a:off x="0" y="0"/>
+                      <a:ext cx="5731510" cy="1370965"/>
+                    </a:xfrm>
+                    <a:prstGeom prst="rect">
+                      <a:avLst/>
+                    </a:prstGeom>
+                  </pic:spPr>
+                </pic:pic>
+              </a:graphicData>
+            </a:graphic>
+          </wp:inline>
+        </w:drawing>
+      </w:r>
+    </w:p>
+    <w:p>
+      <w:pPr>
+        <w:pStyle w:val="Caption"/>
+      </w:pPr>
+      <w:r>
+        <w:t xml:space="preserve">Figure </w:t>
+      </w:r>
+      <w:r>
+        <w:fldChar w:fldCharType="begin"/>
+      </w:r>
+      <w:r>
+        <w:instrText xml:space="preserve"> SEQ Figure \* ARABIC </w:instrText>
+      </w:r>
+      <w:r>
+        <w:fldChar w:fldCharType="separate"/>
+      </w:r>
+      <w:r>
+        <w:rPr>
+          <w:noProof/>
+        </w:rPr>
+        <w:t>4</w:t>
+      </w:r>
+      <w:r>
+        <w:fldChar w:fldCharType="end"/>
+      </w:r>
+      <w:r>
+        <w:t>: Gantt chart of both semesters</w:t>
+      </w:r>
+    </w:p>
     <w:p>
       <w:pPr>
         <w:rPr>
@@ -1941,6 +3214,7 @@
         </w:rPr>
       </w:pPr>
     </w:p>
+    <w:p/>
     <w:p>
       <w:pPr>
         <w:rPr>
@@ -2093,39 +3367,7 @@
         </w:rPr>
       </w:pPr>
     </w:p>
-    <w:p>
-      <w:pPr>
-        <w:rPr>
-          <w:i/>
-          <w:iCs/>
-        </w:rPr>
-      </w:pPr>
-    </w:p>
-    <w:p>
-      <w:pPr>
-        <w:rPr>
-          <w:i/>
-          <w:iCs/>
-        </w:rPr>
-      </w:pPr>
-    </w:p>
-    <w:p>
-      <w:pPr>
-        <w:rPr>
-          <w:i/>
-          <w:iCs/>
-        </w:rPr>
-      </w:pPr>
-    </w:p>
-    <w:p>
-      <w:pPr>
-        <w:rPr>
-          <w:i/>
-          <w:iCs/>
-        </w:rPr>
-      </w:pPr>
-    </w:p>
-    <w:bookmarkStart w:id="5" w:name="_Toc88151777" w:displacedByCustomXml="next"/>
+    <w:bookmarkStart w:id="5" w:name="_Toc88406048" w:displacedByCustomXml="next"/>
     <w:sdt>
       <w:sdtPr>
         <w:rPr>
@@ -4020,6 +5262,28 @@
       <w:szCs w:val="32"/>
     </w:rPr>
   </w:style>
+  <w:style w:type="paragraph" w:styleId="Heading2">
+    <w:name w:val="heading 2"/>
+    <w:basedOn w:val="Normal"/>
+    <w:next w:val="Normal"/>
+    <w:link w:val="Heading2Char"/>
+    <w:uiPriority w:val="9"/>
+    <w:unhideWhenUsed/>
+    <w:qFormat/>
+    <w:rsid w:val="004D4552"/>
+    <w:pPr>
+      <w:keepNext/>
+      <w:keepLines/>
+      <w:spacing w:before="40"/>
+      <w:outlineLvl w:val="1"/>
+    </w:pPr>
+    <w:rPr>
+      <w:rFonts w:asciiTheme="majorHAnsi" w:eastAsiaTheme="majorEastAsia" w:hAnsiTheme="majorHAnsi" w:cstheme="majorBidi"/>
+      <w:color w:val="2F5496" w:themeColor="accent1" w:themeShade="BF"/>
+      <w:sz w:val="26"/>
+      <w:szCs w:val="26"/>
+    </w:rPr>
+  </w:style>
   <w:style w:type="character" w:default="1" w:styleId="DefaultParagraphFont">
     <w:name w:val="Default Paragraph Font"/>
     <w:uiPriority w:val="1"/>
@@ -4294,6 +5558,326 @@
       <w:sz w:val="18"/>
       <w:szCs w:val="18"/>
     </w:rPr>
+  </w:style>
+  <w:style w:type="character" w:customStyle="1" w:styleId="Heading2Char">
+    <w:name w:val="Heading 2 Char"/>
+    <w:basedOn w:val="DefaultParagraphFont"/>
+    <w:link w:val="Heading2"/>
+    <w:uiPriority w:val="9"/>
+    <w:rsid w:val="004D4552"/>
+    <w:rPr>
+      <w:rFonts w:asciiTheme="majorHAnsi" w:eastAsiaTheme="majorEastAsia" w:hAnsiTheme="majorHAnsi" w:cstheme="majorBidi"/>
+      <w:color w:val="2F5496" w:themeColor="accent1" w:themeShade="BF"/>
+      <w:sz w:val="26"/>
+      <w:szCs w:val="26"/>
+    </w:rPr>
+  </w:style>
+  <w:style w:type="table" w:styleId="TableGrid">
+    <w:name w:val="Table Grid"/>
+    <w:basedOn w:val="TableNormal"/>
+    <w:uiPriority w:val="39"/>
+    <w:rsid w:val="00362569"/>
+    <w:tblPr>
+      <w:tblBorders>
+        <w:top w:val="single" w:sz="4" w:space="0" w:color="auto"/>
+        <w:left w:val="single" w:sz="4" w:space="0" w:color="auto"/>
+        <w:bottom w:val="single" w:sz="4" w:space="0" w:color="auto"/>
+        <w:right w:val="single" w:sz="4" w:space="0" w:color="auto"/>
+        <w:insideH w:val="single" w:sz="4" w:space="0" w:color="auto"/>
+        <w:insideV w:val="single" w:sz="4" w:space="0" w:color="auto"/>
+      </w:tblBorders>
+    </w:tblPr>
+  </w:style>
+  <w:style w:type="table" w:styleId="PlainTable3">
+    <w:name w:val="Plain Table 3"/>
+    <w:basedOn w:val="TableNormal"/>
+    <w:uiPriority w:val="43"/>
+    <w:rsid w:val="00362569"/>
+    <w:tblPr>
+      <w:tblStyleRowBandSize w:val="1"/>
+      <w:tblStyleColBandSize w:val="1"/>
+    </w:tblPr>
+    <w:tblStylePr w:type="firstRow">
+      <w:rPr>
+        <w:b/>
+        <w:bCs/>
+        <w:caps/>
+      </w:rPr>
+      <w:tblPr/>
+      <w:tcPr>
+        <w:tcBorders>
+          <w:bottom w:val="single" w:sz="4" w:space="0" w:color="7F7F7F" w:themeColor="text1" w:themeTint="80"/>
+        </w:tcBorders>
+      </w:tcPr>
+    </w:tblStylePr>
+    <w:tblStylePr w:type="lastRow">
+      <w:rPr>
+        <w:b/>
+        <w:bCs/>
+        <w:caps/>
+      </w:rPr>
+      <w:tblPr/>
+      <w:tcPr>
+        <w:tcBorders>
+          <w:top w:val="nil"/>
+        </w:tcBorders>
+      </w:tcPr>
+    </w:tblStylePr>
+    <w:tblStylePr w:type="firstCol">
+      <w:rPr>
+        <w:b/>
+        <w:bCs/>
+        <w:caps/>
+      </w:rPr>
+      <w:tblPr/>
+      <w:tcPr>
+        <w:tcBorders>
+          <w:right w:val="single" w:sz="4" w:space="0" w:color="7F7F7F" w:themeColor="text1" w:themeTint="80"/>
+        </w:tcBorders>
+      </w:tcPr>
+    </w:tblStylePr>
+    <w:tblStylePr w:type="lastCol">
+      <w:rPr>
+        <w:b/>
+        <w:bCs/>
+        <w:caps/>
+      </w:rPr>
+      <w:tblPr/>
+      <w:tcPr>
+        <w:tcBorders>
+          <w:left w:val="nil"/>
+        </w:tcBorders>
+      </w:tcPr>
+    </w:tblStylePr>
+    <w:tblStylePr w:type="band1Vert">
+      <w:tblPr/>
+      <w:tcPr>
+        <w:shd w:val="clear" w:color="auto" w:fill="F2F2F2" w:themeFill="background1" w:themeFillShade="F2"/>
+      </w:tcPr>
+    </w:tblStylePr>
+    <w:tblStylePr w:type="band1Horz">
+      <w:tblPr/>
+      <w:tcPr>
+        <w:shd w:val="clear" w:color="auto" w:fill="F2F2F2" w:themeFill="background1" w:themeFillShade="F2"/>
+      </w:tcPr>
+    </w:tblStylePr>
+    <w:tblStylePr w:type="neCell">
+      <w:tblPr/>
+      <w:tcPr>
+        <w:tcBorders>
+          <w:left w:val="nil"/>
+        </w:tcBorders>
+      </w:tcPr>
+    </w:tblStylePr>
+    <w:tblStylePr w:type="nwCell">
+      <w:tblPr/>
+      <w:tcPr>
+        <w:tcBorders>
+          <w:right w:val="nil"/>
+        </w:tcBorders>
+      </w:tcPr>
+    </w:tblStylePr>
+  </w:style>
+  <w:style w:type="table" w:styleId="PlainTable2">
+    <w:name w:val="Plain Table 2"/>
+    <w:basedOn w:val="TableNormal"/>
+    <w:uiPriority w:val="42"/>
+    <w:rsid w:val="00362569"/>
+    <w:tblPr>
+      <w:tblStyleRowBandSize w:val="1"/>
+      <w:tblStyleColBandSize w:val="1"/>
+      <w:tblBorders>
+        <w:top w:val="single" w:sz="4" w:space="0" w:color="7F7F7F" w:themeColor="text1" w:themeTint="80"/>
+        <w:bottom w:val="single" w:sz="4" w:space="0" w:color="7F7F7F" w:themeColor="text1" w:themeTint="80"/>
+      </w:tblBorders>
+    </w:tblPr>
+    <w:tblStylePr w:type="firstRow">
+      <w:rPr>
+        <w:b/>
+        <w:bCs/>
+      </w:rPr>
+      <w:tblPr/>
+      <w:tcPr>
+        <w:tcBorders>
+          <w:bottom w:val="single" w:sz="4" w:space="0" w:color="7F7F7F" w:themeColor="text1" w:themeTint="80"/>
+        </w:tcBorders>
+      </w:tcPr>
+    </w:tblStylePr>
+    <w:tblStylePr w:type="lastRow">
+      <w:rPr>
+        <w:b/>
+        <w:bCs/>
+      </w:rPr>
+      <w:tblPr/>
+      <w:tcPr>
+        <w:tcBorders>
+          <w:top w:val="single" w:sz="4" w:space="0" w:color="7F7F7F" w:themeColor="text1" w:themeTint="80"/>
+        </w:tcBorders>
+      </w:tcPr>
+    </w:tblStylePr>
+    <w:tblStylePr w:type="firstCol">
+      <w:rPr>
+        <w:b/>
+        <w:bCs/>
+      </w:rPr>
+    </w:tblStylePr>
+    <w:tblStylePr w:type="lastCol">
+      <w:rPr>
+        <w:b/>
+        <w:bCs/>
+      </w:rPr>
+    </w:tblStylePr>
+    <w:tblStylePr w:type="band1Vert">
+      <w:tblPr/>
+      <w:tcPr>
+        <w:tcBorders>
+          <w:left w:val="single" w:sz="4" w:space="0" w:color="7F7F7F" w:themeColor="text1" w:themeTint="80"/>
+          <w:right w:val="single" w:sz="4" w:space="0" w:color="7F7F7F" w:themeColor="text1" w:themeTint="80"/>
+        </w:tcBorders>
+      </w:tcPr>
+    </w:tblStylePr>
+    <w:tblStylePr w:type="band2Vert">
+      <w:tblPr/>
+      <w:tcPr>
+        <w:tcBorders>
+          <w:left w:val="single" w:sz="4" w:space="0" w:color="7F7F7F" w:themeColor="text1" w:themeTint="80"/>
+          <w:right w:val="single" w:sz="4" w:space="0" w:color="7F7F7F" w:themeColor="text1" w:themeTint="80"/>
+        </w:tcBorders>
+      </w:tcPr>
+    </w:tblStylePr>
+    <w:tblStylePr w:type="band1Horz">
+      <w:tblPr/>
+      <w:tcPr>
+        <w:tcBorders>
+          <w:top w:val="single" w:sz="4" w:space="0" w:color="7F7F7F" w:themeColor="text1" w:themeTint="80"/>
+          <w:bottom w:val="single" w:sz="4" w:space="0" w:color="7F7F7F" w:themeColor="text1" w:themeTint="80"/>
+        </w:tcBorders>
+      </w:tcPr>
+    </w:tblStylePr>
+  </w:style>
+  <w:style w:type="table" w:styleId="TableGridLight">
+    <w:name w:val="Grid Table Light"/>
+    <w:basedOn w:val="TableNormal"/>
+    <w:uiPriority w:val="40"/>
+    <w:rsid w:val="00362569"/>
+    <w:tblPr>
+      <w:tblBorders>
+        <w:top w:val="single" w:sz="4" w:space="0" w:color="BFBFBF" w:themeColor="background1" w:themeShade="BF"/>
+        <w:left w:val="single" w:sz="4" w:space="0" w:color="BFBFBF" w:themeColor="background1" w:themeShade="BF"/>
+        <w:bottom w:val="single" w:sz="4" w:space="0" w:color="BFBFBF" w:themeColor="background1" w:themeShade="BF"/>
+        <w:right w:val="single" w:sz="4" w:space="0" w:color="BFBFBF" w:themeColor="background1" w:themeShade="BF"/>
+        <w:insideH w:val="single" w:sz="4" w:space="0" w:color="BFBFBF" w:themeColor="background1" w:themeShade="BF"/>
+        <w:insideV w:val="single" w:sz="4" w:space="0" w:color="BFBFBF" w:themeColor="background1" w:themeShade="BF"/>
+      </w:tblBorders>
+    </w:tblPr>
+  </w:style>
+  <w:style w:type="table" w:styleId="GridTable1Light-Accent1">
+    <w:name w:val="Grid Table 1 Light Accent 1"/>
+    <w:basedOn w:val="TableNormal"/>
+    <w:uiPriority w:val="46"/>
+    <w:rsid w:val="00362569"/>
+    <w:tblPr>
+      <w:tblStyleRowBandSize w:val="1"/>
+      <w:tblStyleColBandSize w:val="1"/>
+      <w:tblBorders>
+        <w:top w:val="single" w:sz="4" w:space="0" w:color="B4C6E7" w:themeColor="accent1" w:themeTint="66"/>
+        <w:left w:val="single" w:sz="4" w:space="0" w:color="B4C6E7" w:themeColor="accent1" w:themeTint="66"/>
+        <w:bottom w:val="single" w:sz="4" w:space="0" w:color="B4C6E7" w:themeColor="accent1" w:themeTint="66"/>
+        <w:right w:val="single" w:sz="4" w:space="0" w:color="B4C6E7" w:themeColor="accent1" w:themeTint="66"/>
+        <w:insideH w:val="single" w:sz="4" w:space="0" w:color="B4C6E7" w:themeColor="accent1" w:themeTint="66"/>
+        <w:insideV w:val="single" w:sz="4" w:space="0" w:color="B4C6E7" w:themeColor="accent1" w:themeTint="66"/>
+      </w:tblBorders>
+    </w:tblPr>
+    <w:tblStylePr w:type="firstRow">
+      <w:rPr>
+        <w:b/>
+        <w:bCs/>
+      </w:rPr>
+      <w:tblPr/>
+      <w:tcPr>
+        <w:tcBorders>
+          <w:bottom w:val="single" w:sz="12" w:space="0" w:color="8EAADB" w:themeColor="accent1" w:themeTint="99"/>
+        </w:tcBorders>
+      </w:tcPr>
+    </w:tblStylePr>
+    <w:tblStylePr w:type="lastRow">
+      <w:rPr>
+        <w:b/>
+        <w:bCs/>
+      </w:rPr>
+      <w:tblPr/>
+      <w:tcPr>
+        <w:tcBorders>
+          <w:top w:val="double" w:sz="2" w:space="0" w:color="8EAADB" w:themeColor="accent1" w:themeTint="99"/>
+        </w:tcBorders>
+      </w:tcPr>
+    </w:tblStylePr>
+    <w:tblStylePr w:type="firstCol">
+      <w:rPr>
+        <w:b/>
+        <w:bCs/>
+      </w:rPr>
+    </w:tblStylePr>
+    <w:tblStylePr w:type="lastCol">
+      <w:rPr>
+        <w:b/>
+        <w:bCs/>
+      </w:rPr>
+    </w:tblStylePr>
+  </w:style>
+  <w:style w:type="table" w:styleId="GridTable1Light">
+    <w:name w:val="Grid Table 1 Light"/>
+    <w:basedOn w:val="TableNormal"/>
+    <w:uiPriority w:val="46"/>
+    <w:rsid w:val="00362569"/>
+    <w:tblPr>
+      <w:tblStyleRowBandSize w:val="1"/>
+      <w:tblStyleColBandSize w:val="1"/>
+      <w:tblBorders>
+        <w:top w:val="single" w:sz="4" w:space="0" w:color="999999" w:themeColor="text1" w:themeTint="66"/>
+        <w:left w:val="single" w:sz="4" w:space="0" w:color="999999" w:themeColor="text1" w:themeTint="66"/>
+        <w:bottom w:val="single" w:sz="4" w:space="0" w:color="999999" w:themeColor="text1" w:themeTint="66"/>
+        <w:right w:val="single" w:sz="4" w:space="0" w:color="999999" w:themeColor="text1" w:themeTint="66"/>
+        <w:insideH w:val="single" w:sz="4" w:space="0" w:color="999999" w:themeColor="text1" w:themeTint="66"/>
+        <w:insideV w:val="single" w:sz="4" w:space="0" w:color="999999" w:themeColor="text1" w:themeTint="66"/>
+      </w:tblBorders>
+    </w:tblPr>
+    <w:tblStylePr w:type="firstRow">
+      <w:rPr>
+        <w:b/>
+        <w:bCs/>
+      </w:rPr>
+      <w:tblPr/>
+      <w:tcPr>
+        <w:tcBorders>
+          <w:bottom w:val="single" w:sz="12" w:space="0" w:color="666666" w:themeColor="text1" w:themeTint="99"/>
+        </w:tcBorders>
+      </w:tcPr>
+    </w:tblStylePr>
+    <w:tblStylePr w:type="lastRow">
+      <w:rPr>
+        <w:b/>
+        <w:bCs/>
+      </w:rPr>
+      <w:tblPr/>
+      <w:tcPr>
+        <w:tcBorders>
+          <w:top w:val="double" w:sz="2" w:space="0" w:color="666666" w:themeColor="text1" w:themeTint="99"/>
+        </w:tcBorders>
+      </w:tcPr>
+    </w:tblStylePr>
+    <w:tblStylePr w:type="firstCol">
+      <w:rPr>
+        <w:b/>
+        <w:bCs/>
+      </w:rPr>
+    </w:tblStylePr>
+    <w:tblStylePr w:type="lastCol">
+      <w:rPr>
+        <w:b/>
+        <w:bCs/>
+      </w:rPr>
+    </w:tblStylePr>
   </w:style>
 </w:styles>
 </file>

</xml_diff>